<commit_message>
Tiny change on report.
</commit_message>
<xml_diff>
--- a/assign1report.docx
+++ b/assign1report.docx
@@ -1,6 +1,6 @@
 
 <file path=word/document.xml><?xml version="1.0" encoding="utf-8"?>
-<w:document xmlns:wpc="http://schemas.microsoft.com/office/word/2010/wordprocessingCanvas" xmlns:cx="http://schemas.microsoft.com/office/drawing/2014/chartex" xmlns:cx1="http://schemas.microsoft.com/office/drawing/2015/9/8/chartex" xmlns:cx2="http://schemas.microsoft.com/office/drawing/2015/10/21/chartex" xmlns:cx3="http://schemas.microsoft.com/office/drawing/2016/5/9/chartex" xmlns:cx4="http://schemas.microsoft.com/office/drawing/2016/5/10/chartex" xmlns:cx5="http://schemas.microsoft.com/office/drawing/2016/5/11/chartex" xmlns:cx6="http://schemas.microsoft.com/office/drawing/2016/5/12/chartex" xmlns:cx7="http://schemas.microsoft.com/office/drawing/2016/5/13/chartex" xmlns:cx8="http://schemas.microsoft.com/office/drawing/2016/5/14/chartex" xmlns:mc="http://schemas.openxmlformats.org/markup-compatibility/2006" xmlns:aink="http://schemas.microsoft.com/office/drawing/2016/ink" xmlns:am3d="http://schemas.microsoft.com/office/drawing/2017/model3d" xmlns:o="urn:schemas-microsoft-com:office:office" xmlns:r="http://schemas.openxmlformats.org/officeDocument/2006/relationships" xmlns:m="http://schemas.openxmlformats.org/officeDocument/2006/math" xmlns:v="urn:schemas-microsoft-com:vml" xmlns:wp14="http://schemas.microsoft.com/office/word/2010/wordprocessingDrawing" xmlns:wp="http://schemas.openxmlformats.org/drawingml/2006/wordprocessingDrawing" xmlns:w10="urn:schemas-microsoft-com:office:word" xmlns:w="http://schemas.openxmlformats.org/wordprocessingml/2006/main" xmlns:w14="http://schemas.microsoft.com/office/word/2010/wordml" xmlns:w15="http://schemas.microsoft.com/office/word/2012/wordml" xmlns:w16cid="http://schemas.microsoft.com/office/word/2016/wordml/cid" xmlns:w16se="http://schemas.microsoft.com/office/word/2015/wordml/symex" xmlns:wpg="http://schemas.microsoft.com/office/word/2010/wordprocessingGroup" xmlns:wpi="http://schemas.microsoft.com/office/word/2010/wordprocessingInk" xmlns:wne="http://schemas.microsoft.com/office/word/2006/wordml" xmlns:wps="http://schemas.microsoft.com/office/word/2010/wordprocessingShape" mc:Ignorable="w14 w15 w16se w16cid wp14">
+<w:document xmlns:wpc="http://schemas.microsoft.com/office/word/2010/wordprocessingCanvas" xmlns:mo="http://schemas.microsoft.com/office/mac/office/2008/main" xmlns:mc="http://schemas.openxmlformats.org/markup-compatibility/2006" xmlns:mv="urn:schemas-microsoft-com:mac:vml" xmlns:o="urn:schemas-microsoft-com:office:office" xmlns:r="http://schemas.openxmlformats.org/officeDocument/2006/relationships" xmlns:m="http://schemas.openxmlformats.org/officeDocument/2006/math" xmlns:v="urn:schemas-microsoft-com:vml" xmlns:wp14="http://schemas.microsoft.com/office/word/2010/wordprocessingDrawing" xmlns:wp="http://schemas.openxmlformats.org/drawingml/2006/wordprocessingDrawing" xmlns:w10="urn:schemas-microsoft-com:office:word" xmlns:w="http://schemas.openxmlformats.org/wordprocessingml/2006/main" xmlns:w14="http://schemas.microsoft.com/office/word/2010/wordml" xmlns:w15="http://schemas.microsoft.com/office/word/2012/wordml" xmlns:wpg="http://schemas.microsoft.com/office/word/2010/wordprocessingGroup" xmlns:wpi="http://schemas.microsoft.com/office/word/2010/wordprocessingInk" xmlns:wne="http://schemas.microsoft.com/office/word/2006/wordml" xmlns:wps="http://schemas.microsoft.com/office/word/2010/wordprocessingShape" mc:Ignorable="w14 w15 wp14">
   <w:body>
     <w:p>
       <w:pPr>
@@ -14,11 +14,14 @@
       <w:pPr>
         <w:pStyle w:val="NoSpacing"/>
       </w:pPr>
-      <w:r>
-        <w:t>Punahamoa Walker and Yi Wu</w:t>
-      </w:r>
-      <w:bookmarkStart w:id="0" w:name="_GoBack"/>
-      <w:bookmarkEnd w:id="0"/>
+      <w:proofErr w:type="spellStart"/>
+      <w:r>
+        <w:t>Punahamoa</w:t>
+      </w:r>
+      <w:proofErr w:type="spellEnd"/>
+      <w:r>
+        <w:t xml:space="preserve"> Walker and Yi Wu</w:t>
+      </w:r>
     </w:p>
     <w:p>
       <w:pPr>
@@ -81,15 +84,7 @@
         <w:pStyle w:val="NoSpacing"/>
       </w:pPr>
       <w:r>
-        <w:t xml:space="preserve">Due to the properties of the Fourier transform, </w:t>
-      </w:r>
-      <w:proofErr w:type="gramStart"/>
-      <w:r>
-        <w:t>both of these</w:t>
-      </w:r>
-      <w:proofErr w:type="gramEnd"/>
-      <w:r>
-        <w:t xml:space="preserve"> methods are equivalent though one will be more efficient than the other.</w:t>
+        <w:t>Due to the properties of the Fourier transform, both of these methods are equivalent though one will be more efficient than the other.</w:t>
       </w:r>
     </w:p>
     <w:p>
@@ -115,6 +110,8 @@
       <w:pPr>
         <w:pStyle w:val="NoSpacing"/>
       </w:pPr>
+      <w:bookmarkStart w:id="0" w:name="_GoBack"/>
+      <w:bookmarkEnd w:id="0"/>
     </w:p>
     <w:p>
       <w:pPr>
@@ -234,7 +231,8 @@
       <w:pPr>
         <w:pStyle w:val="NoSpacing"/>
         <w:rPr>
-          <w:rFonts w:cstheme="minorHAnsi"/>
+          <w:rFonts w:cstheme="minorHAnsi" w:hint="eastAsia"/>
+          <w:lang w:eastAsia="zh-CN"/>
         </w:rPr>
       </w:pPr>
       <w:r>
@@ -318,6 +316,7 @@
         </w:rPr>
         <w:t xml:space="preserve"> and </w:t>
       </w:r>
+      <w:proofErr w:type="spellStart"/>
       <w:r>
         <w:rPr>
           <w:rFonts w:cstheme="minorHAnsi"/>
@@ -329,88 +328,211 @@
         <w:rPr>
           <w:rFonts w:cstheme="minorHAnsi"/>
         </w:rPr>
-        <w:t xml:space="preserve"> are of finite length, many of the values of the convolution will be zero. The amount of non-zero entries is equal to the sum of the length of the two signals minus 1. For example, if </w:t>
+        <w:t xml:space="preserve"> are</w:t>
+      </w:r>
+      <w:proofErr w:type="spellEnd"/>
+      <w:r>
+        <w:rPr>
+          <w:rFonts w:cstheme="minorHAnsi"/>
+        </w:rPr>
+        <w:t xml:space="preserve"> of finite length, many of the values of the convolution will be zero. The amount of non-zero entries is equal to the sum of the length of the two signals minus 1. </w:t>
+      </w:r>
+      <w:r>
+        <w:rPr>
+          <w:rFonts w:cstheme="minorHAnsi"/>
+        </w:rPr>
+        <w:t xml:space="preserve">The equation is: </w:t>
+      </w:r>
+    </w:p>
+    <w:p>
+      <w:pPr>
+        <w:pStyle w:val="NoSpacing"/>
+        <w:rPr>
+          <w:rFonts w:cstheme="minorHAnsi" w:hint="eastAsia"/>
+          <w:lang w:eastAsia="zh-CN"/>
+        </w:rPr>
+      </w:pPr>
+    </w:p>
+    <w:p>
+      <w:pPr>
+        <w:spacing w:line="276" w:lineRule="auto"/>
+        <w:jc w:val="center"/>
+        <w:rPr>
+          <w:rFonts w:hint="eastAsia"/>
+        </w:rPr>
+      </w:pPr>
+      <m:oMath>
+        <m:r>
+          <w:rPr>
+            <w:rFonts w:ascii="Cambria Math" w:hAnsi="Cambria Math"/>
+          </w:rPr>
+          <m:t>length</m:t>
+        </m:r>
+        <m:d>
+          <m:dPr>
+            <m:ctrlPr>
+              <w:rPr>
+                <w:rFonts w:ascii="Cambria Math" w:hAnsi="Cambria Math"/>
+                <w:i/>
+              </w:rPr>
+            </m:ctrlPr>
+          </m:dPr>
+          <m:e>
+            <m:r>
+              <w:rPr>
+                <w:rFonts w:ascii="Cambria Math" w:hAnsi="Cambria Math"/>
+              </w:rPr>
+              <m:t>y</m:t>
+            </m:r>
+          </m:e>
+        </m:d>
+        <m:r>
+          <w:rPr>
+            <w:rFonts w:ascii="Cambria Math" w:hAnsi="Cambria Math"/>
+          </w:rPr>
+          <m:t>=</m:t>
+        </m:r>
+        <m:r>
+          <m:rPr>
+            <m:sty m:val="p"/>
+          </m:rPr>
+          <w:rPr>
+            <w:rFonts w:ascii="Cambria Math" w:hAnsi="Cambria Math"/>
+          </w:rPr>
+          <m:t>length</m:t>
+        </m:r>
+        <m:r>
+          <w:rPr>
+            <w:rFonts w:ascii="Cambria Math" w:hAnsi="Cambria Math"/>
+          </w:rPr>
+          <m:t>(x)+</m:t>
+        </m:r>
+        <m:r>
+          <m:rPr>
+            <m:sty m:val="p"/>
+          </m:rPr>
+          <w:rPr>
+            <w:rFonts w:ascii="Cambria Math" w:hAnsi="Cambria Math"/>
+          </w:rPr>
+          <m:t>length</m:t>
+        </m:r>
+        <m:r>
+          <w:rPr>
+            <w:rFonts w:ascii="Cambria Math" w:hAnsi="Cambria Math"/>
+          </w:rPr>
+          <m:t>(h)-</m:t>
+        </m:r>
+        <m:r>
+          <w:rPr>
+            <w:rFonts w:ascii="Cambria Math" w:hAnsi="Cambria Math"/>
+          </w:rPr>
+          <m:t>1=200+100-1=29</m:t>
+        </m:r>
+      </m:oMath>
+      <w:r>
+        <w:rPr>
+          <w:rFonts w:hint="eastAsia"/>
+        </w:rPr>
+        <w:t>9</w:t>
+      </w:r>
+    </w:p>
+    <w:p>
+      <w:pPr>
+        <w:pStyle w:val="NoSpacing"/>
+        <w:rPr>
+          <w:rFonts w:cstheme="minorHAnsi" w:hint="eastAsia"/>
+          <w:lang w:eastAsia="zh-CN"/>
+        </w:rPr>
+      </w:pPr>
+    </w:p>
+    <w:p>
+      <w:pPr>
+        <w:pStyle w:val="NoSpacing"/>
+        <w:rPr>
+          <w:rFonts w:cstheme="minorHAnsi"/>
+        </w:rPr>
+      </w:pPr>
+      <w:r>
+        <w:rPr>
+          <w:rFonts w:cstheme="minorHAnsi"/>
+          <w:lang w:val="en-US" w:eastAsia="zh-CN"/>
+        </w:rPr>
+        <w:t>Therefore,</w:t>
       </w:r>
       <w:r>
         <w:rPr>
           <w:rFonts w:cstheme="minorHAnsi"/>
           <w:i/>
-        </w:rPr>
-        <w:t>x</w:t>
-      </w:r>
-      <w:r>
-        <w:rPr>
-          <w:rFonts w:cstheme="minorHAnsi"/>
-        </w:rPr>
-        <w:t xml:space="preserve"> is 200 entries long and </w:t>
+          <w:lang w:val="en-US" w:eastAsia="zh-CN"/>
+        </w:rPr>
+        <w:t xml:space="preserve"> </w:t>
       </w:r>
       <w:r>
         <w:rPr>
           <w:rFonts w:cstheme="minorHAnsi"/>
           <w:i/>
         </w:rPr>
-        <w:t xml:space="preserve">h </w:t>
+        <w:t>x</w:t>
       </w:r>
       <w:r>
         <w:rPr>
           <w:rFonts w:cstheme="minorHAnsi"/>
         </w:rPr>
-        <w:t xml:space="preserve">is 100 entries long, the convolution will have a length of 299 entries. </w:t>
-      </w:r>
-    </w:p>
-    <w:p>
-      <w:pPr>
-        <w:pStyle w:val="NoSpacing"/>
-        <w:rPr>
-          <w:rFonts w:cstheme="minorHAnsi"/>
-        </w:rPr>
-      </w:pPr>
-      <w:r>
-        <w:rPr>
-          <w:rFonts w:cstheme="minorHAnsi"/>
-        </w:rPr>
-        <w:t xml:space="preserve">The figure below shows the output of the myTimeConv() function written in MATLAB which utilises the </w:t>
-      </w:r>
-      <w:proofErr w:type="gramStart"/>
-      <w:r>
-        <w:rPr>
-          <w:rFonts w:cstheme="minorHAnsi"/>
-        </w:rPr>
-        <w:t>aforementioned algorithm</w:t>
-      </w:r>
-      <w:proofErr w:type="gramEnd"/>
-      <w:r>
-        <w:rPr>
-          <w:rFonts w:cstheme="minorHAnsi"/>
-        </w:rPr>
-        <w:t xml:space="preserve">. In this case, </w:t>
+        <w:t xml:space="preserve"> is 200 entries long and </w:t>
       </w:r>
       <w:r>
         <w:rPr>
           <w:rFonts w:cstheme="minorHAnsi"/>
           <w:i/>
         </w:rPr>
+        <w:t xml:space="preserve">h </w:t>
+      </w:r>
+      <w:r>
+        <w:rPr>
+          <w:rFonts w:cstheme="minorHAnsi"/>
+        </w:rPr>
+        <w:t xml:space="preserve">is 100 entries long, the convolution will have a length of 299 entries. </w:t>
+      </w:r>
+    </w:p>
+    <w:p>
+      <w:pPr>
+        <w:pStyle w:val="NoSpacing"/>
+        <w:rPr>
+          <w:rFonts w:cstheme="minorHAnsi"/>
+        </w:rPr>
+      </w:pPr>
+      <w:r>
+        <w:rPr>
+          <w:rFonts w:cstheme="minorHAnsi"/>
+        </w:rPr>
+        <w:t xml:space="preserve">The figure below shows the output of the </w:t>
+      </w:r>
+      <w:proofErr w:type="spellStart"/>
+      <w:r>
+        <w:rPr>
+          <w:rFonts w:cstheme="minorHAnsi"/>
+        </w:rPr>
+        <w:t>myTimeConv</w:t>
+      </w:r>
+      <w:proofErr w:type="spellEnd"/>
+      <w:r>
+        <w:rPr>
+          <w:rFonts w:cstheme="minorHAnsi"/>
+        </w:rPr>
+        <w:t xml:space="preserve">() function written in MATLAB which utilises the aforementioned algorithm. In this case, </w:t>
+      </w:r>
+      <w:r>
+        <w:rPr>
+          <w:rFonts w:cstheme="minorHAnsi"/>
+          <w:i/>
+        </w:rPr>
         <w:t xml:space="preserve">x </w:t>
       </w:r>
       <w:r>
         <w:rPr>
           <w:rFonts w:cstheme="minorHAnsi"/>
         </w:rPr>
-        <w:t xml:space="preserve">is a </w:t>
-      </w:r>
-      <w:proofErr w:type="gramStart"/>
-      <w:r>
-        <w:rPr>
-          <w:rFonts w:cstheme="minorHAnsi"/>
-        </w:rPr>
-        <w:t>200 entry</w:t>
-      </w:r>
-      <w:proofErr w:type="gramEnd"/>
-      <w:r>
-        <w:rPr>
-          <w:rFonts w:cstheme="minorHAnsi"/>
-        </w:rPr>
-        <w:t xml:space="preserve"> long DC signal of amplitude 1 and </w:t>
+        <w:t xml:space="preserve">is a 200 entry long DC signal of amplitude 1 and </w:t>
       </w:r>
       <w:r>
         <w:rPr>
@@ -443,7 +565,9 @@
       <w:r>
         <w:rPr>
           <w:noProof/>
-        </w:rPr>
+          <w:lang w:val="en-US" w:eastAsia="zh-CN"/>
+        </w:rPr>
+        <w:lastRenderedPageBreak/>
         <w:drawing>
           <wp:inline distT="0" distB="0" distL="0" distR="0" wp14:anchorId="598FD05C" wp14:editId="7D395161">
             <wp:extent cx="4210050" cy="2795905"/>
@@ -529,7 +653,15 @@
         <w:fldChar w:fldCharType="end"/>
       </w:r>
       <w:r>
-        <w:t>: Output of myTimeConv()</w:t>
+        <w:t xml:space="preserve">: Output of </w:t>
+      </w:r>
+      <w:proofErr w:type="spellStart"/>
+      <w:r>
+        <w:t>myTimeConv</w:t>
+      </w:r>
+      <w:proofErr w:type="spellEnd"/>
+      <w:r>
+        <w:t>()</w:t>
       </w:r>
     </w:p>
     <w:p/>
@@ -560,7 +692,23 @@
         <w:pStyle w:val="NoSpacing"/>
       </w:pPr>
       <w:r>
-        <w:t>In order to implement convolution in the frequency domain, the two signals first need to be converted using the MATLAB function fft(). This performs a fast Fourier transform on the signals and converts them to the frequency domain. Once both signals are in the frequency domain, they can be multiplied together. This resulting signal is then converted back into the time domain using the ifft() function which implements an inverse fast Fourier transform. The result of this function is shown below in figure 2.</w:t>
+        <w:t xml:space="preserve">In order to implement convolution in the frequency domain, the two signals first need to be converted using the MATLAB function </w:t>
+      </w:r>
+      <w:proofErr w:type="spellStart"/>
+      <w:r>
+        <w:t>fft</w:t>
+      </w:r>
+      <w:proofErr w:type="spellEnd"/>
+      <w:r>
+        <w:t xml:space="preserve">(). This performs a fast Fourier transform on the signals and converts them to the frequency domain. Once both signals are in the frequency domain, they can be multiplied together. This resulting signal is then converted back into the time domain using the </w:t>
+      </w:r>
+      <w:proofErr w:type="spellStart"/>
+      <w:r>
+        <w:t>ifft</w:t>
+      </w:r>
+      <w:proofErr w:type="spellEnd"/>
+      <w:r>
+        <w:t>() function which implements an inverse fast Fourier transform. The result of this function is shown below in figure 2.</w:t>
       </w:r>
     </w:p>
     <w:p>
@@ -577,6 +725,7 @@
       <w:r>
         <w:rPr>
           <w:noProof/>
+          <w:lang w:val="en-US" w:eastAsia="zh-CN"/>
         </w:rPr>
         <w:drawing>
           <wp:inline distT="0" distB="0" distL="0" distR="0" wp14:anchorId="1AF3EF06" wp14:editId="1B258B87">
@@ -659,6 +808,7 @@
         <w:pStyle w:val="NoSpacing"/>
       </w:pPr>
       <w:r>
+        <w:lastRenderedPageBreak/>
         <w:t xml:space="preserve">In this instance, the input signals are the same as in the time domain convolution with </w:t>
       </w:r>
       <w:r>
@@ -732,21 +882,16 @@
       <w:pPr>
         <w:pStyle w:val="NoSpacing"/>
       </w:pPr>
-      <w:proofErr w:type="gramStart"/>
-      <w:r>
-        <w:t>Both of these</w:t>
-      </w:r>
-      <w:proofErr w:type="gramEnd"/>
-      <w:r>
-        <w:t xml:space="preserve"> produce a similar output to that of the MATLAB function conv(). However, there are differences in the performances of these 3 functions. In order to test this, a function compareConv() was written in order to compare the 3 methods. These functions were tested with two sets of inputs, the DC waveform and triangular waveform from the previous 2 sections, </w:t>
-      </w:r>
-      <w:proofErr w:type="gramStart"/>
-      <w:r>
-        <w:t>and also</w:t>
-      </w:r>
-      <w:proofErr w:type="gramEnd"/>
-      <w:r>
-        <w:t xml:space="preserve"> ‘piano.wav.’ and ‘impulse-response.wav’. The results for these are outlined in the tables below. </w:t>
+      <w:r>
+        <w:t xml:space="preserve">Both of these produce a similar output to that of the MATLAB function conv(). However, there are differences in the performances of these 3 functions. In order to test this, a function </w:t>
+      </w:r>
+      <w:proofErr w:type="spellStart"/>
+      <w:r>
+        <w:t>compareConv</w:t>
+      </w:r>
+      <w:proofErr w:type="spellEnd"/>
+      <w:r>
+        <w:t xml:space="preserve">() was written in order to compare the 3 methods. These functions were tested with two sets of inputs, the DC waveform and triangular waveform from the previous 2 sections, and also ‘piano.wav.’ and ‘impulse-response.wav’. The results for these are outlined in the tables below. </w:t>
       </w:r>
     </w:p>
     <w:p>
@@ -756,42 +901,66 @@
     </w:p>
     <w:p>
       <w:pPr>
-        <w:pStyle w:val="NoSpacing"/>
-        <w:rPr>
-          <w:rFonts w:ascii="Helvetica" w:hAnsi="Helvetica"/>
-        </w:rPr>
-      </w:pPr>
-    </w:p>
-    <w:p>
-      <w:pPr>
-        <w:pStyle w:val="Caption"/>
-        <w:keepNext/>
-        <w:jc w:val="center"/>
-      </w:pPr>
-      <w:r>
-        <w:t xml:space="preserve">Table </w:t>
-      </w:r>
-      <w:r>
-        <w:fldChar w:fldCharType="begin"/>
-      </w:r>
-      <w:r>
-        <w:instrText xml:space="preserve"> SEQ Table \* ARABIC </w:instrText>
-      </w:r>
-      <w:r>
-        <w:fldChar w:fldCharType="separate"/>
-      </w:r>
-      <w:r>
-        <w:rPr>
-          <w:noProof/>
-        </w:rPr>
-        <w:t>1</w:t>
-      </w:r>
-      <w:r>
-        <w:fldChar w:fldCharType="end"/>
-      </w:r>
-      <w:r>
-        <w:t>: Time Comparison for x=DC and h=triangular waveform</w:t>
-      </w:r>
+        <w:rPr>
+          <w:rFonts w:ascii="Helvetica" w:hAnsi="Helvetica"/>
+          <w:b/>
+          <w:sz w:val="22"/>
+          <w:szCs w:val="22"/>
+          <w:u w:val="single"/>
+        </w:rPr>
+      </w:pPr>
+      <w:r>
+        <w:rPr>
+          <w:rFonts w:ascii="Helvetica" w:hAnsi="Helvetica"/>
+          <w:b/>
+          <w:sz w:val="22"/>
+          <w:szCs w:val="22"/>
+          <w:u w:val="single"/>
+        </w:rPr>
+        <w:t xml:space="preserve">‘x’:  DC signal of length 200          </w:t>
+      </w:r>
+    </w:p>
+    <w:p>
+      <w:pPr>
+        <w:rPr>
+          <w:rFonts w:ascii="Helvetica" w:hAnsi="Helvetica"/>
+          <w:b/>
+          <w:sz w:val="22"/>
+          <w:szCs w:val="22"/>
+          <w:u w:val="single"/>
+        </w:rPr>
+      </w:pPr>
+      <w:r>
+        <w:rPr>
+          <w:rFonts w:ascii="Helvetica" w:hAnsi="Helvetica"/>
+          <w:b/>
+          <w:sz w:val="22"/>
+          <w:szCs w:val="22"/>
+          <w:u w:val="single"/>
+        </w:rPr>
+        <w:t>‘h’: symmetric triangular signal of length 51</w:t>
+      </w:r>
+    </w:p>
+    <w:p>
+      <w:pPr>
+        <w:rPr>
+          <w:rFonts w:ascii="Helvetica" w:hAnsi="Helvetica"/>
+        </w:rPr>
+      </w:pPr>
+    </w:p>
+    <w:p>
+      <w:pPr>
+        <w:rPr>
+          <w:rFonts w:ascii="Helvetica" w:hAnsi="Helvetica"/>
+        </w:rPr>
+      </w:pPr>
+    </w:p>
+    <w:p>
+      <w:pPr>
+        <w:rPr>
+          <w:rFonts w:ascii="Helvetica" w:hAnsi="Helvetica"/>
+        </w:rPr>
+      </w:pPr>
     </w:p>
     <w:tbl>
       <w:tblPr>
@@ -812,18 +981,12 @@
         <w:tc>
           <w:tcPr>
             <w:tcW w:w="2335" w:type="dxa"/>
-            <w:tcBorders>
-              <w:top w:val="single" w:sz="4" w:space="0" w:color="auto"/>
-              <w:left w:val="single" w:sz="4" w:space="0" w:color="auto"/>
-              <w:bottom w:val="single" w:sz="4" w:space="0" w:color="auto"/>
-              <w:right w:val="single" w:sz="4" w:space="0" w:color="auto"/>
-            </w:tcBorders>
-            <w:vAlign w:val="center"/>
-            <w:hideMark/>
-          </w:tcPr>
-          <w:p>
-            <w:pPr>
-              <w:pStyle w:val="NoSpacing"/>
+            <w:vAlign w:val="center"/>
+          </w:tcPr>
+          <w:p>
+            <w:pPr>
+              <w:spacing w:line="276" w:lineRule="auto"/>
+              <w:jc w:val="center"/>
               <w:rPr>
                 <w:rFonts w:ascii="Helvetica" w:hAnsi="Helvetica"/>
                 <w:b/>
@@ -841,18 +1004,12 @@
         <w:tc>
           <w:tcPr>
             <w:tcW w:w="1890" w:type="dxa"/>
-            <w:tcBorders>
-              <w:top w:val="single" w:sz="4" w:space="0" w:color="auto"/>
-              <w:left w:val="single" w:sz="4" w:space="0" w:color="auto"/>
-              <w:bottom w:val="single" w:sz="4" w:space="0" w:color="auto"/>
-              <w:right w:val="single" w:sz="4" w:space="0" w:color="auto"/>
-            </w:tcBorders>
-            <w:vAlign w:val="center"/>
-            <w:hideMark/>
-          </w:tcPr>
-          <w:p>
-            <w:pPr>
-              <w:pStyle w:val="NoSpacing"/>
+            <w:vAlign w:val="center"/>
+          </w:tcPr>
+          <w:p>
+            <w:pPr>
+              <w:spacing w:line="276" w:lineRule="auto"/>
+              <w:jc w:val="center"/>
               <w:rPr>
                 <w:rFonts w:ascii="Helvetica" w:hAnsi="Helvetica"/>
                 <w:b/>
@@ -863,7 +1020,14 @@
                 <w:rFonts w:ascii="Helvetica" w:hAnsi="Helvetica"/>
                 <w:b/>
               </w:rPr>
-              <w:t>Time(s)</w:t>
+              <w:t>Time</w:t>
+            </w:r>
+            <w:r>
+              <w:rPr>
+                <w:rFonts w:ascii="Helvetica" w:hAnsi="Helvetica"/>
+                <w:b/>
+              </w:rPr>
+              <w:t>(s)</w:t>
             </w:r>
           </w:p>
         </w:tc>
@@ -875,46 +1039,41 @@
         <w:tc>
           <w:tcPr>
             <w:tcW w:w="2335" w:type="dxa"/>
-            <w:tcBorders>
-              <w:top w:val="single" w:sz="4" w:space="0" w:color="auto"/>
-              <w:left w:val="single" w:sz="4" w:space="0" w:color="auto"/>
-              <w:bottom w:val="single" w:sz="4" w:space="0" w:color="auto"/>
-              <w:right w:val="single" w:sz="4" w:space="0" w:color="auto"/>
-            </w:tcBorders>
-            <w:vAlign w:val="center"/>
-            <w:hideMark/>
-          </w:tcPr>
-          <w:p>
-            <w:pPr>
-              <w:pStyle w:val="NoSpacing"/>
-              <w:rPr>
-                <w:rFonts w:ascii="Helvetica" w:hAnsi="Helvetica"/>
-              </w:rPr>
-            </w:pPr>
-            <w:r>
-              <w:rPr>
-                <w:rFonts w:ascii="Helvetica" w:hAnsi="Helvetica"/>
-              </w:rPr>
-              <w:lastRenderedPageBreak/>
-              <w:t>conv()</w:t>
+            <w:vAlign w:val="center"/>
+          </w:tcPr>
+          <w:p>
+            <w:pPr>
+              <w:spacing w:line="276" w:lineRule="auto"/>
+              <w:jc w:val="center"/>
+              <w:rPr>
+                <w:rFonts w:ascii="Helvetica" w:hAnsi="Helvetica"/>
+              </w:rPr>
+            </w:pPr>
+            <w:proofErr w:type="gramStart"/>
+            <w:r>
+              <w:rPr>
+                <w:rFonts w:ascii="Helvetica" w:hAnsi="Helvetica"/>
+              </w:rPr>
+              <w:t>conv(</w:t>
+            </w:r>
+            <w:proofErr w:type="gramEnd"/>
+            <w:r>
+              <w:rPr>
+                <w:rFonts w:ascii="Helvetica" w:hAnsi="Helvetica"/>
+              </w:rPr>
+              <w:t>)</w:t>
             </w:r>
           </w:p>
         </w:tc>
         <w:tc>
           <w:tcPr>
             <w:tcW w:w="1890" w:type="dxa"/>
-            <w:tcBorders>
-              <w:top w:val="single" w:sz="4" w:space="0" w:color="auto"/>
-              <w:left w:val="single" w:sz="4" w:space="0" w:color="auto"/>
-              <w:bottom w:val="single" w:sz="4" w:space="0" w:color="auto"/>
-              <w:right w:val="single" w:sz="4" w:space="0" w:color="auto"/>
-            </w:tcBorders>
-            <w:vAlign w:val="center"/>
-            <w:hideMark/>
-          </w:tcPr>
-          <w:p>
-            <w:pPr>
-              <w:pStyle w:val="NoSpacing"/>
+            <w:vAlign w:val="center"/>
+          </w:tcPr>
+          <w:p>
+            <w:pPr>
+              <w:spacing w:line="276" w:lineRule="auto"/>
+              <w:jc w:val="center"/>
               <w:rPr>
                 <w:rFonts w:ascii="Helvetica" w:eastAsia="Calibri" w:hAnsi="Helvetica" w:cs="Times New Roman"/>
               </w:rPr>
@@ -939,45 +1098,49 @@
         <w:tc>
           <w:tcPr>
             <w:tcW w:w="2335" w:type="dxa"/>
-            <w:tcBorders>
-              <w:top w:val="single" w:sz="4" w:space="0" w:color="auto"/>
-              <w:left w:val="single" w:sz="4" w:space="0" w:color="auto"/>
-              <w:bottom w:val="single" w:sz="4" w:space="0" w:color="auto"/>
-              <w:right w:val="single" w:sz="4" w:space="0" w:color="auto"/>
-            </w:tcBorders>
-            <w:vAlign w:val="center"/>
-            <w:hideMark/>
-          </w:tcPr>
-          <w:p>
-            <w:pPr>
-              <w:pStyle w:val="NoSpacing"/>
-              <w:rPr>
-                <w:rFonts w:ascii="Helvetica" w:hAnsi="Helvetica"/>
-              </w:rPr>
-            </w:pPr>
-            <w:r>
-              <w:rPr>
-                <w:rFonts w:ascii="Helvetica" w:hAnsi="Helvetica"/>
-              </w:rPr>
-              <w:t>myTimeConv()</w:t>
+            <w:vAlign w:val="center"/>
+          </w:tcPr>
+          <w:p>
+            <w:pPr>
+              <w:spacing w:line="276" w:lineRule="auto"/>
+              <w:jc w:val="center"/>
+              <w:rPr>
+                <w:rFonts w:ascii="Helvetica" w:hAnsi="Helvetica"/>
+              </w:rPr>
+            </w:pPr>
+            <w:proofErr w:type="spellStart"/>
+            <w:proofErr w:type="gramStart"/>
+            <w:r>
+              <w:rPr>
+                <w:rFonts w:ascii="Helvetica" w:hAnsi="Helvetica"/>
+              </w:rPr>
+              <w:t>myTimeConv</w:t>
+            </w:r>
+            <w:proofErr w:type="spellEnd"/>
+            <w:r>
+              <w:rPr>
+                <w:rFonts w:ascii="Helvetica" w:hAnsi="Helvetica"/>
+              </w:rPr>
+              <w:t>(</w:t>
+            </w:r>
+            <w:proofErr w:type="gramEnd"/>
+            <w:r>
+              <w:rPr>
+                <w:rFonts w:ascii="Helvetica" w:hAnsi="Helvetica"/>
+              </w:rPr>
+              <w:t>)</w:t>
             </w:r>
           </w:p>
         </w:tc>
         <w:tc>
           <w:tcPr>
             <w:tcW w:w="1890" w:type="dxa"/>
-            <w:tcBorders>
-              <w:top w:val="single" w:sz="4" w:space="0" w:color="auto"/>
-              <w:left w:val="single" w:sz="4" w:space="0" w:color="auto"/>
-              <w:bottom w:val="single" w:sz="4" w:space="0" w:color="auto"/>
-              <w:right w:val="single" w:sz="4" w:space="0" w:color="auto"/>
-            </w:tcBorders>
-            <w:vAlign w:val="center"/>
-            <w:hideMark/>
-          </w:tcPr>
-          <w:p>
-            <w:pPr>
-              <w:pStyle w:val="NoSpacing"/>
+            <w:vAlign w:val="center"/>
+          </w:tcPr>
+          <w:p>
+            <w:pPr>
+              <w:spacing w:line="276" w:lineRule="auto"/>
+              <w:jc w:val="center"/>
               <w:rPr>
                 <w:rFonts w:ascii="Helvetica" w:hAnsi="Helvetica"/>
               </w:rPr>
@@ -1002,45 +1165,49 @@
         <w:tc>
           <w:tcPr>
             <w:tcW w:w="2335" w:type="dxa"/>
-            <w:tcBorders>
-              <w:top w:val="single" w:sz="4" w:space="0" w:color="auto"/>
-              <w:left w:val="single" w:sz="4" w:space="0" w:color="auto"/>
-              <w:bottom w:val="single" w:sz="4" w:space="0" w:color="auto"/>
-              <w:right w:val="single" w:sz="4" w:space="0" w:color="auto"/>
-            </w:tcBorders>
-            <w:vAlign w:val="center"/>
-            <w:hideMark/>
-          </w:tcPr>
-          <w:p>
-            <w:pPr>
-              <w:pStyle w:val="NoSpacing"/>
-              <w:rPr>
-                <w:rFonts w:ascii="Helvetica" w:hAnsi="Helvetica"/>
-              </w:rPr>
-            </w:pPr>
-            <w:r>
-              <w:rPr>
-                <w:rFonts w:ascii="Helvetica" w:hAnsi="Helvetica"/>
-              </w:rPr>
-              <w:t>myFreqConv()</w:t>
+            <w:vAlign w:val="center"/>
+          </w:tcPr>
+          <w:p>
+            <w:pPr>
+              <w:spacing w:line="276" w:lineRule="auto"/>
+              <w:jc w:val="center"/>
+              <w:rPr>
+                <w:rFonts w:ascii="Helvetica" w:hAnsi="Helvetica"/>
+              </w:rPr>
+            </w:pPr>
+            <w:proofErr w:type="spellStart"/>
+            <w:proofErr w:type="gramStart"/>
+            <w:r>
+              <w:rPr>
+                <w:rFonts w:ascii="Helvetica" w:hAnsi="Helvetica"/>
+              </w:rPr>
+              <w:t>myFreqConv</w:t>
+            </w:r>
+            <w:proofErr w:type="spellEnd"/>
+            <w:r>
+              <w:rPr>
+                <w:rFonts w:ascii="Helvetica" w:hAnsi="Helvetica"/>
+              </w:rPr>
+              <w:t>(</w:t>
+            </w:r>
+            <w:proofErr w:type="gramEnd"/>
+            <w:r>
+              <w:rPr>
+                <w:rFonts w:ascii="Helvetica" w:hAnsi="Helvetica"/>
+              </w:rPr>
+              <w:t>)</w:t>
             </w:r>
           </w:p>
         </w:tc>
         <w:tc>
           <w:tcPr>
             <w:tcW w:w="1890" w:type="dxa"/>
-            <w:tcBorders>
-              <w:top w:val="single" w:sz="4" w:space="0" w:color="auto"/>
-              <w:left w:val="single" w:sz="4" w:space="0" w:color="auto"/>
-              <w:bottom w:val="single" w:sz="4" w:space="0" w:color="auto"/>
-              <w:right w:val="single" w:sz="4" w:space="0" w:color="auto"/>
-            </w:tcBorders>
-            <w:vAlign w:val="center"/>
-            <w:hideMark/>
-          </w:tcPr>
-          <w:p>
-            <w:pPr>
-              <w:pStyle w:val="NoSpacing"/>
+            <w:vAlign w:val="center"/>
+          </w:tcPr>
+          <w:p>
+            <w:pPr>
+              <w:spacing w:line="276" w:lineRule="auto"/>
+              <w:jc w:val="center"/>
               <w:rPr>
                 <w:rFonts w:ascii="Helvetica" w:hAnsi="Helvetica"/>
               </w:rPr>
@@ -1061,7 +1228,6 @@
     </w:tbl>
     <w:p>
       <w:pPr>
-        <w:pStyle w:val="NoSpacing"/>
         <w:rPr>
           <w:rFonts w:ascii="Helvetica" w:hAnsi="Helvetica"/>
           <w:b/>
@@ -1070,42 +1236,48 @@
     </w:p>
     <w:p>
       <w:pPr>
-        <w:pStyle w:val="NoSpacing"/>
-        <w:rPr>
-          <w:rFonts w:ascii="Helvetica" w:hAnsi="Helvetica"/>
-        </w:rPr>
-      </w:pPr>
-    </w:p>
-    <w:p>
-      <w:pPr>
-        <w:pStyle w:val="Caption"/>
-        <w:keepNext/>
         <w:jc w:val="center"/>
-      </w:pPr>
-      <w:r>
-        <w:t xml:space="preserve">Table </w:t>
-      </w:r>
-      <w:r>
-        <w:fldChar w:fldCharType="begin"/>
-      </w:r>
-      <w:r>
-        <w:instrText xml:space="preserve"> SEQ Table \* ARABIC </w:instrText>
-      </w:r>
-      <w:r>
-        <w:fldChar w:fldCharType="separate"/>
-      </w:r>
-      <w:r>
-        <w:rPr>
-          <w:noProof/>
-        </w:rPr>
-        <w:t>2</w:t>
-      </w:r>
-      <w:r>
-        <w:fldChar w:fldCharType="end"/>
-      </w:r>
-      <w:r>
-        <w:t>: Comparing outputs with conv() for x=DC and h=triangular waveform</w:t>
-      </w:r>
+        <w:rPr>
+          <w:rFonts w:ascii="Helvetica" w:hAnsi="Helvetica"/>
+          <w:b/>
+          <w:sz w:val="22"/>
+          <w:szCs w:val="22"/>
+        </w:rPr>
+      </w:pPr>
+      <w:r>
+        <w:rPr>
+          <w:rFonts w:ascii="Helvetica" w:hAnsi="Helvetica"/>
+          <w:b/>
+          <w:sz w:val="22"/>
+          <w:szCs w:val="22"/>
+        </w:rPr>
+        <w:t>Table. 1 Time Comparison</w:t>
+      </w:r>
+    </w:p>
+    <w:p>
+      <w:pPr>
+        <w:jc w:val="center"/>
+        <w:rPr>
+          <w:rFonts w:ascii="Helvetica" w:hAnsi="Helvetica"/>
+          <w:b/>
+        </w:rPr>
+      </w:pPr>
+    </w:p>
+    <w:p>
+      <w:pPr>
+        <w:jc w:val="center"/>
+        <w:rPr>
+          <w:rFonts w:ascii="Helvetica" w:hAnsi="Helvetica"/>
+          <w:b/>
+        </w:rPr>
+      </w:pPr>
+    </w:p>
+    <w:p>
+      <w:pPr>
+        <w:rPr>
+          <w:rFonts w:ascii="Helvetica" w:hAnsi="Helvetica"/>
+        </w:rPr>
+      </w:pPr>
     </w:p>
     <w:tbl>
       <w:tblPr>
@@ -1126,18 +1298,12 @@
         <w:tc>
           <w:tcPr>
             <w:tcW w:w="3780" w:type="dxa"/>
-            <w:tcBorders>
-              <w:top w:val="single" w:sz="4" w:space="0" w:color="auto"/>
-              <w:left w:val="single" w:sz="4" w:space="0" w:color="auto"/>
-              <w:bottom w:val="single" w:sz="4" w:space="0" w:color="auto"/>
-              <w:right w:val="single" w:sz="4" w:space="0" w:color="auto"/>
-            </w:tcBorders>
-            <w:vAlign w:val="center"/>
-            <w:hideMark/>
-          </w:tcPr>
-          <w:p>
-            <w:pPr>
-              <w:pStyle w:val="NoSpacing"/>
+            <w:vAlign w:val="center"/>
+          </w:tcPr>
+          <w:p>
+            <w:pPr>
+              <w:spacing w:line="276" w:lineRule="auto"/>
+              <w:jc w:val="center"/>
               <w:rPr>
                 <w:rFonts w:ascii="Helvetica" w:hAnsi="Helvetica"/>
                 <w:b/>
@@ -1155,23 +1321,18 @@
         <w:tc>
           <w:tcPr>
             <w:tcW w:w="2520" w:type="dxa"/>
-            <w:tcBorders>
-              <w:top w:val="single" w:sz="4" w:space="0" w:color="auto"/>
-              <w:left w:val="single" w:sz="4" w:space="0" w:color="auto"/>
-              <w:bottom w:val="single" w:sz="4" w:space="0" w:color="auto"/>
-              <w:right w:val="single" w:sz="4" w:space="0" w:color="auto"/>
-            </w:tcBorders>
-            <w:vAlign w:val="center"/>
-            <w:hideMark/>
-          </w:tcPr>
-          <w:p>
-            <w:pPr>
-              <w:pStyle w:val="NoSpacing"/>
+            <w:vAlign w:val="center"/>
+          </w:tcPr>
+          <w:p>
+            <w:pPr>
+              <w:spacing w:line="276" w:lineRule="auto"/>
+              <w:jc w:val="center"/>
               <w:rPr>
                 <w:rFonts w:ascii="Helvetica" w:hAnsi="Helvetica"/>
                 <w:b/>
               </w:rPr>
             </w:pPr>
+            <w:proofErr w:type="spellStart"/>
             <w:r>
               <w:rPr>
                 <w:rFonts w:ascii="Helvetica" w:hAnsi="Helvetica"/>
@@ -1179,28 +1340,24 @@
               </w:rPr>
               <w:t>y_time</w:t>
             </w:r>
+            <w:proofErr w:type="spellEnd"/>
           </w:p>
         </w:tc>
         <w:tc>
           <w:tcPr>
             <w:tcW w:w="2520" w:type="dxa"/>
-            <w:tcBorders>
-              <w:top w:val="single" w:sz="4" w:space="0" w:color="auto"/>
-              <w:left w:val="single" w:sz="4" w:space="0" w:color="auto"/>
-              <w:bottom w:val="single" w:sz="4" w:space="0" w:color="auto"/>
-              <w:right w:val="single" w:sz="4" w:space="0" w:color="auto"/>
-            </w:tcBorders>
-            <w:vAlign w:val="center"/>
-            <w:hideMark/>
-          </w:tcPr>
-          <w:p>
-            <w:pPr>
-              <w:pStyle w:val="NoSpacing"/>
+            <w:vAlign w:val="center"/>
+          </w:tcPr>
+          <w:p>
+            <w:pPr>
+              <w:spacing w:line="276" w:lineRule="auto"/>
+              <w:jc w:val="center"/>
               <w:rPr>
                 <w:rFonts w:ascii="Helvetica" w:hAnsi="Helvetica"/>
                 <w:b/>
               </w:rPr>
             </w:pPr>
+            <w:proofErr w:type="spellStart"/>
             <w:r>
               <w:rPr>
                 <w:rFonts w:ascii="Helvetica" w:hAnsi="Helvetica"/>
@@ -1208,6 +1365,7 @@
               </w:rPr>
               <w:t>y_freq</w:t>
             </w:r>
+            <w:proofErr w:type="spellEnd"/>
           </w:p>
         </w:tc>
       </w:tr>
@@ -1219,45 +1377,47 @@
         <w:tc>
           <w:tcPr>
             <w:tcW w:w="3780" w:type="dxa"/>
-            <w:tcBorders>
-              <w:top w:val="single" w:sz="4" w:space="0" w:color="auto"/>
-              <w:left w:val="single" w:sz="4" w:space="0" w:color="auto"/>
-              <w:bottom w:val="single" w:sz="4" w:space="0" w:color="auto"/>
-              <w:right w:val="single" w:sz="4" w:space="0" w:color="auto"/>
-            </w:tcBorders>
-            <w:vAlign w:val="center"/>
-            <w:hideMark/>
-          </w:tcPr>
-          <w:p>
-            <w:pPr>
-              <w:pStyle w:val="NoSpacing"/>
-              <w:rPr>
-                <w:rFonts w:ascii="Helvetica" w:hAnsi="Helvetica"/>
-              </w:rPr>
-            </w:pPr>
-            <w:r>
-              <w:rPr>
-                <w:rFonts w:ascii="Helvetica" w:hAnsi="Helvetica"/>
-              </w:rPr>
-              <w:t>Mean Difference with conv()</w:t>
+            <w:vAlign w:val="center"/>
+          </w:tcPr>
+          <w:p>
+            <w:pPr>
+              <w:spacing w:line="276" w:lineRule="auto"/>
+              <w:jc w:val="center"/>
+              <w:rPr>
+                <w:rFonts w:ascii="Helvetica" w:hAnsi="Helvetica"/>
+              </w:rPr>
+            </w:pPr>
+            <w:r>
+              <w:rPr>
+                <w:rFonts w:ascii="Helvetica" w:hAnsi="Helvetica"/>
+              </w:rPr>
+              <w:t xml:space="preserve">Mean Difference with </w:t>
+            </w:r>
+            <w:proofErr w:type="gramStart"/>
+            <w:r>
+              <w:rPr>
+                <w:rFonts w:ascii="Helvetica" w:hAnsi="Helvetica"/>
+              </w:rPr>
+              <w:t>conv(</w:t>
+            </w:r>
+            <w:proofErr w:type="gramEnd"/>
+            <w:r>
+              <w:rPr>
+                <w:rFonts w:ascii="Helvetica" w:hAnsi="Helvetica"/>
+              </w:rPr>
+              <w:t>)</w:t>
             </w:r>
           </w:p>
         </w:tc>
         <w:tc>
           <w:tcPr>
             <w:tcW w:w="2520" w:type="dxa"/>
-            <w:tcBorders>
-              <w:top w:val="single" w:sz="4" w:space="0" w:color="auto"/>
-              <w:left w:val="single" w:sz="4" w:space="0" w:color="auto"/>
-              <w:bottom w:val="single" w:sz="4" w:space="0" w:color="auto"/>
-              <w:right w:val="single" w:sz="4" w:space="0" w:color="auto"/>
-            </w:tcBorders>
-            <w:vAlign w:val="center"/>
-            <w:hideMark/>
-          </w:tcPr>
-          <w:p>
-            <w:pPr>
-              <w:pStyle w:val="NoSpacing"/>
+            <w:vAlign w:val="center"/>
+          </w:tcPr>
+          <w:p>
+            <w:pPr>
+              <w:spacing w:line="276" w:lineRule="auto"/>
+              <w:jc w:val="center"/>
               <w:rPr>
                 <w:rFonts w:ascii="Cambria Math" w:hAnsi="Cambria Math"/>
                 <w:oMath/>
@@ -1269,7 +1429,7 @@
                   <w:rPr>
                     <w:rFonts w:ascii="Cambria Math" w:hAnsi="Cambria Math"/>
                   </w:rPr>
-                  <m:t xml:space="preserve">-0.0763e-15  </m:t>
+                  <m:t>1.0e-15 * -0.0763</m:t>
                 </m:r>
               </m:oMath>
             </m:oMathPara>
@@ -1278,18 +1438,12 @@
         <w:tc>
           <w:tcPr>
             <w:tcW w:w="2520" w:type="dxa"/>
-            <w:tcBorders>
-              <w:top w:val="single" w:sz="4" w:space="0" w:color="auto"/>
-              <w:left w:val="single" w:sz="4" w:space="0" w:color="auto"/>
-              <w:bottom w:val="single" w:sz="4" w:space="0" w:color="auto"/>
-              <w:right w:val="single" w:sz="4" w:space="0" w:color="auto"/>
-            </w:tcBorders>
-            <w:vAlign w:val="center"/>
-            <w:hideMark/>
-          </w:tcPr>
-          <w:p>
-            <w:pPr>
-              <w:pStyle w:val="NoSpacing"/>
+            <w:vAlign w:val="center"/>
+          </w:tcPr>
+          <w:p>
+            <w:pPr>
+              <w:spacing w:line="276" w:lineRule="auto"/>
+              <w:jc w:val="center"/>
               <w:rPr>
                 <w:rFonts w:ascii="Helvetica" w:eastAsiaTheme="minorEastAsia" w:hAnsi="Helvetica"/>
               </w:rPr>
@@ -1300,7 +1454,7 @@
                   <w:rPr>
                     <w:rFonts w:ascii="Cambria Math" w:hAnsi="Cambria Math"/>
                   </w:rPr>
-                  <m:t xml:space="preserve">-0.3137e-15 * </m:t>
+                  <m:t>1.0e-15 * -0.3137</m:t>
                 </m:r>
               </m:oMath>
             </m:oMathPara>
@@ -1315,45 +1469,47 @@
         <w:tc>
           <w:tcPr>
             <w:tcW w:w="3780" w:type="dxa"/>
-            <w:tcBorders>
-              <w:top w:val="single" w:sz="4" w:space="0" w:color="auto"/>
-              <w:left w:val="single" w:sz="4" w:space="0" w:color="auto"/>
-              <w:bottom w:val="single" w:sz="4" w:space="0" w:color="auto"/>
-              <w:right w:val="single" w:sz="4" w:space="0" w:color="auto"/>
-            </w:tcBorders>
-            <w:vAlign w:val="center"/>
-            <w:hideMark/>
-          </w:tcPr>
-          <w:p>
-            <w:pPr>
-              <w:pStyle w:val="NoSpacing"/>
-              <w:rPr>
-                <w:rFonts w:ascii="Helvetica" w:hAnsi="Helvetica"/>
-              </w:rPr>
-            </w:pPr>
-            <w:r>
-              <w:rPr>
-                <w:rFonts w:ascii="Helvetica" w:hAnsi="Helvetica"/>
-              </w:rPr>
-              <w:t>Mean Absolute difference with conv()</w:t>
+            <w:vAlign w:val="center"/>
+          </w:tcPr>
+          <w:p>
+            <w:pPr>
+              <w:spacing w:line="276" w:lineRule="auto"/>
+              <w:jc w:val="center"/>
+              <w:rPr>
+                <w:rFonts w:ascii="Helvetica" w:hAnsi="Helvetica"/>
+              </w:rPr>
+            </w:pPr>
+            <w:r>
+              <w:rPr>
+                <w:rFonts w:ascii="Helvetica" w:hAnsi="Helvetica"/>
+              </w:rPr>
+              <w:t xml:space="preserve">Mean Absolute difference with </w:t>
+            </w:r>
+            <w:proofErr w:type="gramStart"/>
+            <w:r>
+              <w:rPr>
+                <w:rFonts w:ascii="Helvetica" w:hAnsi="Helvetica"/>
+              </w:rPr>
+              <w:t>conv(</w:t>
+            </w:r>
+            <w:proofErr w:type="gramEnd"/>
+            <w:r>
+              <w:rPr>
+                <w:rFonts w:ascii="Helvetica" w:hAnsi="Helvetica"/>
+              </w:rPr>
+              <w:t>)</w:t>
             </w:r>
           </w:p>
         </w:tc>
         <w:tc>
           <w:tcPr>
             <w:tcW w:w="2520" w:type="dxa"/>
-            <w:tcBorders>
-              <w:top w:val="single" w:sz="4" w:space="0" w:color="auto"/>
-              <w:left w:val="single" w:sz="4" w:space="0" w:color="auto"/>
-              <w:bottom w:val="single" w:sz="4" w:space="0" w:color="auto"/>
-              <w:right w:val="single" w:sz="4" w:space="0" w:color="auto"/>
-            </w:tcBorders>
-            <w:vAlign w:val="center"/>
-            <w:hideMark/>
-          </w:tcPr>
-          <w:p>
-            <w:pPr>
-              <w:pStyle w:val="NoSpacing"/>
+            <w:vAlign w:val="center"/>
+          </w:tcPr>
+          <w:p>
+            <w:pPr>
+              <w:spacing w:line="276" w:lineRule="auto"/>
+              <w:jc w:val="center"/>
               <w:rPr>
                 <w:rFonts w:ascii="Cambria Math" w:hAnsi="Cambria Math"/>
                 <w:oMath/>
@@ -1365,7 +1521,7 @@
                   <w:rPr>
                     <w:rFonts w:ascii="Cambria Math" w:hAnsi="Cambria Math"/>
                   </w:rPr>
-                  <m:t xml:space="preserve">0.0763e-15  </m:t>
+                  <m:t>1.0e-15 * 0.0763</m:t>
                 </m:r>
               </m:oMath>
             </m:oMathPara>
@@ -1374,18 +1530,12 @@
         <w:tc>
           <w:tcPr>
             <w:tcW w:w="2520" w:type="dxa"/>
-            <w:tcBorders>
-              <w:top w:val="single" w:sz="4" w:space="0" w:color="auto"/>
-              <w:left w:val="single" w:sz="4" w:space="0" w:color="auto"/>
-              <w:bottom w:val="single" w:sz="4" w:space="0" w:color="auto"/>
-              <w:right w:val="single" w:sz="4" w:space="0" w:color="auto"/>
-            </w:tcBorders>
-            <w:vAlign w:val="center"/>
-            <w:hideMark/>
-          </w:tcPr>
-          <w:p>
-            <w:pPr>
-              <w:pStyle w:val="NoSpacing"/>
+            <w:vAlign w:val="center"/>
+          </w:tcPr>
+          <w:p>
+            <w:pPr>
+              <w:spacing w:line="276" w:lineRule="auto"/>
+              <w:jc w:val="center"/>
               <w:rPr>
                 <w:rFonts w:ascii="Cambria Math" w:hAnsi="Cambria Math"/>
                 <w:oMath/>
@@ -1397,7 +1547,7 @@
                   <w:rPr>
                     <w:rFonts w:ascii="Cambria Math" w:hAnsi="Cambria Math"/>
                   </w:rPr>
-                  <m:t xml:space="preserve">0.3137e-15 * </m:t>
+                  <m:t>1.0e-15 * 0.3137</m:t>
                 </m:r>
               </m:oMath>
             </m:oMathPara>
@@ -1411,45 +1561,47 @@
         <w:tc>
           <w:tcPr>
             <w:tcW w:w="3780" w:type="dxa"/>
-            <w:tcBorders>
-              <w:top w:val="single" w:sz="4" w:space="0" w:color="auto"/>
-              <w:left w:val="single" w:sz="4" w:space="0" w:color="auto"/>
-              <w:bottom w:val="single" w:sz="4" w:space="0" w:color="auto"/>
-              <w:right w:val="single" w:sz="4" w:space="0" w:color="auto"/>
-            </w:tcBorders>
-            <w:vAlign w:val="center"/>
-            <w:hideMark/>
-          </w:tcPr>
-          <w:p>
-            <w:pPr>
-              <w:pStyle w:val="NoSpacing"/>
-              <w:rPr>
-                <w:rFonts w:ascii="Helvetica" w:hAnsi="Helvetica"/>
-              </w:rPr>
-            </w:pPr>
-            <w:r>
-              <w:rPr>
-                <w:rFonts w:ascii="Helvetica" w:hAnsi="Helvetica"/>
-              </w:rPr>
-              <w:t>Standard Deviation of the Difference with conv()</w:t>
+            <w:vAlign w:val="center"/>
+          </w:tcPr>
+          <w:p>
+            <w:pPr>
+              <w:spacing w:line="276" w:lineRule="auto"/>
+              <w:jc w:val="center"/>
+              <w:rPr>
+                <w:rFonts w:ascii="Helvetica" w:hAnsi="Helvetica"/>
+              </w:rPr>
+            </w:pPr>
+            <w:r>
+              <w:rPr>
+                <w:rFonts w:ascii="Helvetica" w:hAnsi="Helvetica"/>
+              </w:rPr>
+              <w:t xml:space="preserve">Standard Deviation of the Difference with </w:t>
+            </w:r>
+            <w:proofErr w:type="gramStart"/>
+            <w:r>
+              <w:rPr>
+                <w:rFonts w:ascii="Helvetica" w:hAnsi="Helvetica"/>
+              </w:rPr>
+              <w:t>conv(</w:t>
+            </w:r>
+            <w:proofErr w:type="gramEnd"/>
+            <w:r>
+              <w:rPr>
+                <w:rFonts w:ascii="Helvetica" w:hAnsi="Helvetica"/>
+              </w:rPr>
+              <w:t>)</w:t>
             </w:r>
           </w:p>
         </w:tc>
         <w:tc>
           <w:tcPr>
             <w:tcW w:w="2520" w:type="dxa"/>
-            <w:tcBorders>
-              <w:top w:val="single" w:sz="4" w:space="0" w:color="auto"/>
-              <w:left w:val="single" w:sz="4" w:space="0" w:color="auto"/>
-              <w:bottom w:val="single" w:sz="4" w:space="0" w:color="auto"/>
-              <w:right w:val="single" w:sz="4" w:space="0" w:color="auto"/>
-            </w:tcBorders>
-            <w:vAlign w:val="center"/>
-            <w:hideMark/>
-          </w:tcPr>
-          <w:p>
-            <w:pPr>
-              <w:pStyle w:val="NoSpacing"/>
+            <w:vAlign w:val="center"/>
+          </w:tcPr>
+          <w:p>
+            <w:pPr>
+              <w:spacing w:line="276" w:lineRule="auto"/>
+              <w:jc w:val="center"/>
               <w:rPr>
                 <w:rFonts w:ascii="Helvetica" w:hAnsi="Helvetica"/>
               </w:rPr>
@@ -1469,18 +1621,12 @@
         <w:tc>
           <w:tcPr>
             <w:tcW w:w="2520" w:type="dxa"/>
-            <w:tcBorders>
-              <w:top w:val="single" w:sz="4" w:space="0" w:color="auto"/>
-              <w:left w:val="single" w:sz="4" w:space="0" w:color="auto"/>
-              <w:bottom w:val="single" w:sz="4" w:space="0" w:color="auto"/>
-              <w:right w:val="single" w:sz="4" w:space="0" w:color="auto"/>
-            </w:tcBorders>
-            <w:vAlign w:val="center"/>
-            <w:hideMark/>
-          </w:tcPr>
-          <w:p>
-            <w:pPr>
-              <w:pStyle w:val="NoSpacing"/>
+            <w:vAlign w:val="center"/>
+          </w:tcPr>
+          <w:p>
+            <w:pPr>
+              <w:spacing w:line="276" w:lineRule="auto"/>
+              <w:jc w:val="center"/>
               <w:rPr>
                 <w:rFonts w:ascii="Helvetica" w:hAnsi="Helvetica"/>
               </w:rPr>
@@ -1501,59 +1647,202 @@
     </w:tbl>
     <w:p>
       <w:pPr>
-        <w:pStyle w:val="NoSpacing"/>
-        <w:rPr>
-          <w:rFonts w:ascii="Helvetica" w:hAnsi="Helvetica"/>
-        </w:rPr>
-      </w:pPr>
-    </w:p>
-    <w:p>
-      <w:pPr>
-        <w:pStyle w:val="NoSpacing"/>
-        <w:rPr>
-          <w:rFonts w:ascii="Helvetica" w:hAnsi="Helvetica"/>
-        </w:rPr>
-      </w:pPr>
-    </w:p>
-    <w:p>
-      <w:pPr>
-        <w:pStyle w:val="Caption"/>
-        <w:keepNext/>
         <w:jc w:val="center"/>
-      </w:pPr>
-      <w:r>
-        <w:t xml:space="preserve">Table </w:t>
-      </w:r>
-      <w:r>
-        <w:fldChar w:fldCharType="begin"/>
-      </w:r>
-      <w:r>
-        <w:instrText xml:space="preserve"> SEQ Table \* ARABIC </w:instrText>
-      </w:r>
-      <w:r>
-        <w:fldChar w:fldCharType="separate"/>
-      </w:r>
-      <w:r>
-        <w:rPr>
-          <w:noProof/>
-        </w:rPr>
-        <w:t>3</w:t>
-      </w:r>
-      <w:r>
-        <w:fldChar w:fldCharType="end"/>
-      </w:r>
-      <w:r>
-        <w:t>: Time Comparison for x=</w:t>
-      </w:r>
-      <w:r>
-        <w:t>'piano.wav'</w:t>
-      </w:r>
-      <w:r>
-        <w:t xml:space="preserve"> and h=</w:t>
-      </w:r>
-      <w:r>
-        <w:t>'impulse-response.wave'</w:t>
-      </w:r>
+        <w:rPr>
+          <w:rFonts w:ascii="Helvetica" w:hAnsi="Helvetica"/>
+          <w:b/>
+        </w:rPr>
+      </w:pPr>
+    </w:p>
+    <w:p>
+      <w:pPr>
+        <w:jc w:val="center"/>
+        <w:rPr>
+          <w:rFonts w:ascii="Helvetica" w:hAnsi="Helvetica"/>
+          <w:b/>
+          <w:sz w:val="22"/>
+          <w:szCs w:val="22"/>
+        </w:rPr>
+      </w:pPr>
+      <w:r>
+        <w:rPr>
+          <w:rFonts w:ascii="Helvetica" w:hAnsi="Helvetica"/>
+          <w:b/>
+          <w:sz w:val="22"/>
+          <w:szCs w:val="22"/>
+        </w:rPr>
+        <w:t xml:space="preserve">Table. 2 Output Difference with </w:t>
+      </w:r>
+      <w:proofErr w:type="gramStart"/>
+      <w:r>
+        <w:rPr>
+          <w:rFonts w:ascii="Helvetica" w:hAnsi="Helvetica"/>
+          <w:b/>
+          <w:sz w:val="22"/>
+          <w:szCs w:val="22"/>
+        </w:rPr>
+        <w:t>conv(</w:t>
+      </w:r>
+      <w:proofErr w:type="gramEnd"/>
+      <w:r>
+        <w:rPr>
+          <w:rFonts w:ascii="Helvetica" w:hAnsi="Helvetica"/>
+          <w:b/>
+          <w:sz w:val="22"/>
+          <w:szCs w:val="22"/>
+        </w:rPr>
+        <w:t>) Statistics</w:t>
+      </w:r>
+    </w:p>
+    <w:p>
+      <w:pPr>
+        <w:rPr>
+          <w:rFonts w:ascii="Helvetica" w:hAnsi="Helvetica"/>
+        </w:rPr>
+      </w:pPr>
+    </w:p>
+    <w:p>
+      <w:pPr>
+        <w:rPr>
+          <w:rFonts w:ascii="Helvetica" w:hAnsi="Helvetica"/>
+        </w:rPr>
+      </w:pPr>
+    </w:p>
+    <w:p>
+      <w:pPr>
+        <w:rPr>
+          <w:rFonts w:ascii="Helvetica" w:hAnsi="Helvetica"/>
+        </w:rPr>
+      </w:pPr>
+    </w:p>
+    <w:p>
+      <w:pPr>
+        <w:rPr>
+          <w:rFonts w:ascii="Helvetica" w:hAnsi="Helvetica"/>
+        </w:rPr>
+      </w:pPr>
+    </w:p>
+    <w:p>
+      <w:pPr>
+        <w:rPr>
+          <w:rFonts w:ascii="Helvetica" w:hAnsi="Helvetica"/>
+        </w:rPr>
+      </w:pPr>
+    </w:p>
+    <w:p>
+      <w:pPr>
+        <w:rPr>
+          <w:rFonts w:ascii="Helvetica" w:hAnsi="Helvetica"/>
+        </w:rPr>
+      </w:pPr>
+    </w:p>
+    <w:p>
+      <w:pPr>
+        <w:rPr>
+          <w:rFonts w:ascii="Helvetica" w:hAnsi="Helvetica"/>
+        </w:rPr>
+      </w:pPr>
+    </w:p>
+    <w:p>
+      <w:pPr>
+        <w:rPr>
+          <w:rFonts w:ascii="Helvetica" w:hAnsi="Helvetica"/>
+          <w:b/>
+          <w:sz w:val="22"/>
+          <w:szCs w:val="22"/>
+          <w:u w:val="single"/>
+        </w:rPr>
+      </w:pPr>
+      <w:r>
+        <w:rPr>
+          <w:rFonts w:ascii="Helvetica" w:hAnsi="Helvetica"/>
+          <w:b/>
+          <w:sz w:val="22"/>
+          <w:szCs w:val="22"/>
+          <w:u w:val="single"/>
+        </w:rPr>
+        <w:lastRenderedPageBreak/>
+        <w:t>‘x’</w:t>
+      </w:r>
+      <w:proofErr w:type="gramStart"/>
+      <w:r>
+        <w:rPr>
+          <w:rFonts w:ascii="Helvetica" w:hAnsi="Helvetica"/>
+          <w:b/>
+          <w:sz w:val="22"/>
+          <w:szCs w:val="22"/>
+          <w:u w:val="single"/>
+        </w:rPr>
+        <w:t>:  ‘</w:t>
+      </w:r>
+      <w:proofErr w:type="gramEnd"/>
+      <w:r>
+        <w:rPr>
+          <w:rFonts w:ascii="Helvetica" w:hAnsi="Helvetica"/>
+          <w:b/>
+          <w:sz w:val="22"/>
+          <w:szCs w:val="22"/>
+          <w:u w:val="single"/>
+        </w:rPr>
+        <w:t xml:space="preserve">piano.wav’          </w:t>
+      </w:r>
+    </w:p>
+    <w:p>
+      <w:pPr>
+        <w:rPr>
+          <w:rFonts w:ascii="Helvetica" w:hAnsi="Helvetica"/>
+          <w:b/>
+          <w:sz w:val="22"/>
+          <w:szCs w:val="22"/>
+          <w:u w:val="single"/>
+        </w:rPr>
+      </w:pPr>
+      <w:r>
+        <w:rPr>
+          <w:rFonts w:ascii="Helvetica" w:hAnsi="Helvetica"/>
+          <w:b/>
+          <w:sz w:val="22"/>
+          <w:szCs w:val="22"/>
+          <w:u w:val="single"/>
+        </w:rPr>
+        <w:t>‘h’</w:t>
+      </w:r>
+      <w:proofErr w:type="gramStart"/>
+      <w:r>
+        <w:rPr>
+          <w:rFonts w:ascii="Helvetica" w:hAnsi="Helvetica"/>
+          <w:b/>
+          <w:sz w:val="22"/>
+          <w:szCs w:val="22"/>
+          <w:u w:val="single"/>
+        </w:rPr>
+        <w:t>:  ‘</w:t>
+      </w:r>
+      <w:proofErr w:type="gramEnd"/>
+      <w:r>
+        <w:rPr>
+          <w:rFonts w:ascii="Helvetica" w:hAnsi="Helvetica"/>
+          <w:b/>
+          <w:sz w:val="22"/>
+          <w:szCs w:val="22"/>
+          <w:u w:val="single"/>
+        </w:rPr>
+        <w:t>impulse-resopnse.wav’</w:t>
+      </w:r>
+    </w:p>
+    <w:p>
+      <w:pPr>
+        <w:rPr>
+          <w:rFonts w:ascii="Helvetica" w:hAnsi="Helvetica"/>
+        </w:rPr>
+      </w:pPr>
+    </w:p>
+    <w:p>
+      <w:pPr>
+        <w:rPr>
+          <w:rFonts w:ascii="Helvetica" w:hAnsi="Helvetica"/>
+        </w:rPr>
+      </w:pPr>
     </w:p>
     <w:tbl>
       <w:tblPr>
@@ -1574,18 +1863,12 @@
         <w:tc>
           <w:tcPr>
             <w:tcW w:w="2335" w:type="dxa"/>
-            <w:tcBorders>
-              <w:top w:val="single" w:sz="4" w:space="0" w:color="auto"/>
-              <w:left w:val="single" w:sz="4" w:space="0" w:color="auto"/>
-              <w:bottom w:val="single" w:sz="4" w:space="0" w:color="auto"/>
-              <w:right w:val="single" w:sz="4" w:space="0" w:color="auto"/>
-            </w:tcBorders>
-            <w:vAlign w:val="center"/>
-            <w:hideMark/>
-          </w:tcPr>
-          <w:p>
-            <w:pPr>
-              <w:pStyle w:val="NoSpacing"/>
+            <w:vAlign w:val="center"/>
+          </w:tcPr>
+          <w:p>
+            <w:pPr>
+              <w:spacing w:line="276" w:lineRule="auto"/>
+              <w:jc w:val="center"/>
               <w:rPr>
                 <w:rFonts w:ascii="Helvetica" w:hAnsi="Helvetica"/>
                 <w:b/>
@@ -1603,18 +1886,12 @@
         <w:tc>
           <w:tcPr>
             <w:tcW w:w="1890" w:type="dxa"/>
-            <w:tcBorders>
-              <w:top w:val="single" w:sz="4" w:space="0" w:color="auto"/>
-              <w:left w:val="single" w:sz="4" w:space="0" w:color="auto"/>
-              <w:bottom w:val="single" w:sz="4" w:space="0" w:color="auto"/>
-              <w:right w:val="single" w:sz="4" w:space="0" w:color="auto"/>
-            </w:tcBorders>
-            <w:vAlign w:val="center"/>
-            <w:hideMark/>
-          </w:tcPr>
-          <w:p>
-            <w:pPr>
-              <w:pStyle w:val="NoSpacing"/>
+            <w:vAlign w:val="center"/>
+          </w:tcPr>
+          <w:p>
+            <w:pPr>
+              <w:spacing w:line="276" w:lineRule="auto"/>
+              <w:jc w:val="center"/>
               <w:rPr>
                 <w:rFonts w:ascii="Helvetica" w:hAnsi="Helvetica"/>
                 <w:b/>
@@ -1625,7 +1902,14 @@
                 <w:rFonts w:ascii="Helvetica" w:hAnsi="Helvetica"/>
                 <w:b/>
               </w:rPr>
-              <w:t>Time(s)</w:t>
+              <w:t>Time</w:t>
+            </w:r>
+            <w:r>
+              <w:rPr>
+                <w:rFonts w:ascii="Helvetica" w:hAnsi="Helvetica"/>
+                <w:b/>
+              </w:rPr>
+              <w:t>(s)</w:t>
             </w:r>
           </w:p>
         </w:tc>
@@ -1637,45 +1921,39 @@
         <w:tc>
           <w:tcPr>
             <w:tcW w:w="2335" w:type="dxa"/>
-            <w:tcBorders>
-              <w:top w:val="single" w:sz="4" w:space="0" w:color="auto"/>
-              <w:left w:val="single" w:sz="4" w:space="0" w:color="auto"/>
-              <w:bottom w:val="single" w:sz="4" w:space="0" w:color="auto"/>
-              <w:right w:val="single" w:sz="4" w:space="0" w:color="auto"/>
-            </w:tcBorders>
-            <w:vAlign w:val="center"/>
-            <w:hideMark/>
-          </w:tcPr>
-          <w:p>
-            <w:pPr>
-              <w:pStyle w:val="NoSpacing"/>
-              <w:rPr>
-                <w:rFonts w:ascii="Helvetica" w:hAnsi="Helvetica"/>
-              </w:rPr>
-            </w:pPr>
-            <w:r>
-              <w:rPr>
-                <w:rFonts w:ascii="Helvetica" w:hAnsi="Helvetica"/>
-              </w:rPr>
-              <w:t>conv()</w:t>
+            <w:vAlign w:val="center"/>
+          </w:tcPr>
+          <w:p>
+            <w:pPr>
+              <w:spacing w:line="276" w:lineRule="auto"/>
+              <w:jc w:val="center"/>
+              <w:rPr>
+                <w:rFonts w:ascii="Helvetica" w:hAnsi="Helvetica"/>
+              </w:rPr>
+            </w:pPr>
+            <w:proofErr w:type="gramStart"/>
+            <w:r>
+              <w:rPr>
+                <w:rFonts w:ascii="Helvetica" w:hAnsi="Helvetica"/>
+              </w:rPr>
+              <w:t>conv(</w:t>
+            </w:r>
+            <w:proofErr w:type="gramEnd"/>
+            <w:r>
+              <w:rPr>
+                <w:rFonts w:ascii="Helvetica" w:hAnsi="Helvetica"/>
+              </w:rPr>
+              <w:t>)</w:t>
             </w:r>
           </w:p>
         </w:tc>
         <w:tc>
           <w:tcPr>
             <w:tcW w:w="1890" w:type="dxa"/>
-            <w:tcBorders>
-              <w:top w:val="single" w:sz="4" w:space="0" w:color="auto"/>
-              <w:left w:val="single" w:sz="4" w:space="0" w:color="auto"/>
-              <w:bottom w:val="single" w:sz="4" w:space="0" w:color="auto"/>
-              <w:right w:val="single" w:sz="4" w:space="0" w:color="auto"/>
-            </w:tcBorders>
-            <w:vAlign w:val="center"/>
-            <w:hideMark/>
-          </w:tcPr>
-          <w:p>
-            <w:pPr>
-              <w:pStyle w:val="NoSpacing"/>
+            <w:vAlign w:val="center"/>
+          </w:tcPr>
+          <w:p>
+            <w:pPr>
               <w:rPr>
                 <w:rFonts w:ascii="Cambria Math" w:hAnsi="Cambria Math"/>
                 <w:oMath/>
@@ -1701,45 +1979,49 @@
         <w:tc>
           <w:tcPr>
             <w:tcW w:w="2335" w:type="dxa"/>
-            <w:tcBorders>
-              <w:top w:val="single" w:sz="4" w:space="0" w:color="auto"/>
-              <w:left w:val="single" w:sz="4" w:space="0" w:color="auto"/>
-              <w:bottom w:val="single" w:sz="4" w:space="0" w:color="auto"/>
-              <w:right w:val="single" w:sz="4" w:space="0" w:color="auto"/>
-            </w:tcBorders>
-            <w:vAlign w:val="center"/>
-            <w:hideMark/>
-          </w:tcPr>
-          <w:p>
-            <w:pPr>
-              <w:pStyle w:val="NoSpacing"/>
-              <w:rPr>
-                <w:rFonts w:ascii="Helvetica" w:hAnsi="Helvetica"/>
-              </w:rPr>
-            </w:pPr>
-            <w:r>
-              <w:rPr>
-                <w:rFonts w:ascii="Helvetica" w:hAnsi="Helvetica"/>
-              </w:rPr>
-              <w:t>myTimeConv()</w:t>
+            <w:vAlign w:val="center"/>
+          </w:tcPr>
+          <w:p>
+            <w:pPr>
+              <w:spacing w:line="276" w:lineRule="auto"/>
+              <w:jc w:val="center"/>
+              <w:rPr>
+                <w:rFonts w:ascii="Helvetica" w:hAnsi="Helvetica"/>
+              </w:rPr>
+            </w:pPr>
+            <w:proofErr w:type="spellStart"/>
+            <w:proofErr w:type="gramStart"/>
+            <w:r>
+              <w:rPr>
+                <w:rFonts w:ascii="Helvetica" w:hAnsi="Helvetica"/>
+              </w:rPr>
+              <w:t>myTimeConv</w:t>
+            </w:r>
+            <w:proofErr w:type="spellEnd"/>
+            <w:r>
+              <w:rPr>
+                <w:rFonts w:ascii="Helvetica" w:hAnsi="Helvetica"/>
+              </w:rPr>
+              <w:t>(</w:t>
+            </w:r>
+            <w:proofErr w:type="gramEnd"/>
+            <w:r>
+              <w:rPr>
+                <w:rFonts w:ascii="Helvetica" w:hAnsi="Helvetica"/>
+              </w:rPr>
+              <w:t>)</w:t>
             </w:r>
           </w:p>
         </w:tc>
         <w:tc>
           <w:tcPr>
             <w:tcW w:w="1890" w:type="dxa"/>
-            <w:tcBorders>
-              <w:top w:val="single" w:sz="4" w:space="0" w:color="auto"/>
-              <w:left w:val="single" w:sz="4" w:space="0" w:color="auto"/>
-              <w:bottom w:val="single" w:sz="4" w:space="0" w:color="auto"/>
-              <w:right w:val="single" w:sz="4" w:space="0" w:color="auto"/>
-            </w:tcBorders>
-            <w:vAlign w:val="center"/>
-            <w:hideMark/>
-          </w:tcPr>
-          <w:p>
-            <w:pPr>
-              <w:pStyle w:val="NoSpacing"/>
+            <w:vAlign w:val="center"/>
+          </w:tcPr>
+          <w:p>
+            <w:pPr>
+              <w:spacing w:line="276" w:lineRule="auto"/>
+              <w:jc w:val="center"/>
               <w:rPr>
                 <w:rFonts w:ascii="Helvetica" w:hAnsi="Helvetica"/>
               </w:rPr>
@@ -1764,45 +2046,49 @@
         <w:tc>
           <w:tcPr>
             <w:tcW w:w="2335" w:type="dxa"/>
-            <w:tcBorders>
-              <w:top w:val="single" w:sz="4" w:space="0" w:color="auto"/>
-              <w:left w:val="single" w:sz="4" w:space="0" w:color="auto"/>
-              <w:bottom w:val="single" w:sz="4" w:space="0" w:color="auto"/>
-              <w:right w:val="single" w:sz="4" w:space="0" w:color="auto"/>
-            </w:tcBorders>
-            <w:vAlign w:val="center"/>
-            <w:hideMark/>
-          </w:tcPr>
-          <w:p>
-            <w:pPr>
-              <w:pStyle w:val="NoSpacing"/>
-              <w:rPr>
-                <w:rFonts w:ascii="Helvetica" w:hAnsi="Helvetica"/>
-              </w:rPr>
-            </w:pPr>
-            <w:r>
-              <w:rPr>
-                <w:rFonts w:ascii="Helvetica" w:hAnsi="Helvetica"/>
-              </w:rPr>
-              <w:t>myFreqConv()</w:t>
+            <w:vAlign w:val="center"/>
+          </w:tcPr>
+          <w:p>
+            <w:pPr>
+              <w:spacing w:line="276" w:lineRule="auto"/>
+              <w:jc w:val="center"/>
+              <w:rPr>
+                <w:rFonts w:ascii="Helvetica" w:hAnsi="Helvetica"/>
+              </w:rPr>
+            </w:pPr>
+            <w:proofErr w:type="spellStart"/>
+            <w:proofErr w:type="gramStart"/>
+            <w:r>
+              <w:rPr>
+                <w:rFonts w:ascii="Helvetica" w:hAnsi="Helvetica"/>
+              </w:rPr>
+              <w:t>myFreqConv</w:t>
+            </w:r>
+            <w:proofErr w:type="spellEnd"/>
+            <w:r>
+              <w:rPr>
+                <w:rFonts w:ascii="Helvetica" w:hAnsi="Helvetica"/>
+              </w:rPr>
+              <w:t>(</w:t>
+            </w:r>
+            <w:proofErr w:type="gramEnd"/>
+            <w:r>
+              <w:rPr>
+                <w:rFonts w:ascii="Helvetica" w:hAnsi="Helvetica"/>
+              </w:rPr>
+              <w:t>)</w:t>
             </w:r>
           </w:p>
         </w:tc>
         <w:tc>
           <w:tcPr>
             <w:tcW w:w="1890" w:type="dxa"/>
-            <w:tcBorders>
-              <w:top w:val="single" w:sz="4" w:space="0" w:color="auto"/>
-              <w:left w:val="single" w:sz="4" w:space="0" w:color="auto"/>
-              <w:bottom w:val="single" w:sz="4" w:space="0" w:color="auto"/>
-              <w:right w:val="single" w:sz="4" w:space="0" w:color="auto"/>
-            </w:tcBorders>
-            <w:vAlign w:val="center"/>
-            <w:hideMark/>
-          </w:tcPr>
-          <w:p>
-            <w:pPr>
-              <w:pStyle w:val="NoSpacing"/>
+            <w:vAlign w:val="center"/>
+          </w:tcPr>
+          <w:p>
+            <w:pPr>
+              <w:spacing w:line="276" w:lineRule="auto"/>
+              <w:jc w:val="center"/>
               <w:rPr>
                 <w:rFonts w:ascii="Helvetica" w:hAnsi="Helvetica"/>
               </w:rPr>
@@ -1823,67 +2109,46 @@
     </w:tbl>
     <w:p>
       <w:pPr>
-        <w:pStyle w:val="NoSpacing"/>
+        <w:jc w:val="center"/>
         <w:rPr>
           <w:rFonts w:ascii="Helvetica" w:hAnsi="Helvetica"/>
           <w:b/>
-          <w:lang w:val="en-US" w:eastAsia="zh-CN"/>
-        </w:rPr>
-      </w:pPr>
-    </w:p>
-    <w:p>
-      <w:pPr>
-        <w:pStyle w:val="NoSpacing"/>
-        <w:rPr>
-          <w:rFonts w:ascii="Helvetica" w:hAnsi="Helvetica"/>
-        </w:rPr>
-      </w:pPr>
-    </w:p>
-    <w:p>
-      <w:pPr>
-        <w:pStyle w:val="Caption"/>
-        <w:keepNext/>
+        </w:rPr>
+      </w:pPr>
+    </w:p>
+    <w:p>
+      <w:pPr>
         <w:jc w:val="center"/>
-      </w:pPr>
-      <w:r>
-        <w:t xml:space="preserve">Table </w:t>
-      </w:r>
-      <w:r>
-        <w:fldChar w:fldCharType="begin"/>
-      </w:r>
-      <w:r>
-        <w:instrText xml:space="preserve"> SEQ Table \* ARABIC </w:instrText>
-      </w:r>
-      <w:r>
-        <w:fldChar w:fldCharType="separate"/>
-      </w:r>
-      <w:r>
-        <w:rPr>
-          <w:noProof/>
-        </w:rPr>
-        <w:t>4</w:t>
-      </w:r>
-      <w:r>
-        <w:fldChar w:fldCharType="end"/>
-      </w:r>
-      <w:r>
-        <w:t xml:space="preserve">: </w:t>
-      </w:r>
-      <w:r>
-        <w:t xml:space="preserve">Comparing outputs with conv() </w:t>
-      </w:r>
-      <w:r>
-        <w:t>for x=</w:t>
-      </w:r>
-      <w:r>
-        <w:t>'piano.wav'</w:t>
-      </w:r>
-      <w:r>
-        <w:t xml:space="preserve"> and h=</w:t>
-      </w:r>
-      <w:r>
-        <w:t>'impulse-response.wave'</w:t>
-      </w:r>
+        <w:rPr>
+          <w:rFonts w:ascii="Helvetica" w:hAnsi="Helvetica"/>
+          <w:b/>
+          <w:sz w:val="22"/>
+          <w:szCs w:val="22"/>
+        </w:rPr>
+      </w:pPr>
+      <w:r>
+        <w:rPr>
+          <w:rFonts w:ascii="Helvetica" w:hAnsi="Helvetica"/>
+          <w:b/>
+          <w:sz w:val="22"/>
+          <w:szCs w:val="22"/>
+        </w:rPr>
+        <w:t>Table. 3 Time Comparison</w:t>
+      </w:r>
+    </w:p>
+    <w:p>
+      <w:pPr>
+        <w:rPr>
+          <w:rFonts w:ascii="Helvetica" w:hAnsi="Helvetica"/>
+        </w:rPr>
+      </w:pPr>
+    </w:p>
+    <w:p>
+      <w:pPr>
+        <w:rPr>
+          <w:rFonts w:ascii="Helvetica" w:hAnsi="Helvetica"/>
+        </w:rPr>
+      </w:pPr>
     </w:p>
     <w:tbl>
       <w:tblPr>
@@ -1904,18 +2169,12 @@
         <w:tc>
           <w:tcPr>
             <w:tcW w:w="3780" w:type="dxa"/>
-            <w:tcBorders>
-              <w:top w:val="single" w:sz="4" w:space="0" w:color="auto"/>
-              <w:left w:val="single" w:sz="4" w:space="0" w:color="auto"/>
-              <w:bottom w:val="single" w:sz="4" w:space="0" w:color="auto"/>
-              <w:right w:val="single" w:sz="4" w:space="0" w:color="auto"/>
-            </w:tcBorders>
-            <w:vAlign w:val="center"/>
-            <w:hideMark/>
-          </w:tcPr>
-          <w:p>
-            <w:pPr>
-              <w:pStyle w:val="NoSpacing"/>
+            <w:vAlign w:val="center"/>
+          </w:tcPr>
+          <w:p>
+            <w:pPr>
+              <w:spacing w:line="276" w:lineRule="auto"/>
+              <w:jc w:val="center"/>
               <w:rPr>
                 <w:rFonts w:ascii="Helvetica" w:hAnsi="Helvetica"/>
                 <w:b/>
@@ -1933,23 +2192,18 @@
         <w:tc>
           <w:tcPr>
             <w:tcW w:w="2520" w:type="dxa"/>
-            <w:tcBorders>
-              <w:top w:val="single" w:sz="4" w:space="0" w:color="auto"/>
-              <w:left w:val="single" w:sz="4" w:space="0" w:color="auto"/>
-              <w:bottom w:val="single" w:sz="4" w:space="0" w:color="auto"/>
-              <w:right w:val="single" w:sz="4" w:space="0" w:color="auto"/>
-            </w:tcBorders>
-            <w:vAlign w:val="center"/>
-            <w:hideMark/>
-          </w:tcPr>
-          <w:p>
-            <w:pPr>
-              <w:pStyle w:val="NoSpacing"/>
+            <w:vAlign w:val="center"/>
+          </w:tcPr>
+          <w:p>
+            <w:pPr>
+              <w:spacing w:line="276" w:lineRule="auto"/>
+              <w:jc w:val="center"/>
               <w:rPr>
                 <w:rFonts w:ascii="Helvetica" w:hAnsi="Helvetica"/>
                 <w:b/>
               </w:rPr>
             </w:pPr>
+            <w:proofErr w:type="spellStart"/>
             <w:r>
               <w:rPr>
                 <w:rFonts w:ascii="Helvetica" w:hAnsi="Helvetica"/>
@@ -1957,28 +2211,24 @@
               </w:rPr>
               <w:t>y_time</w:t>
             </w:r>
+            <w:proofErr w:type="spellEnd"/>
           </w:p>
         </w:tc>
         <w:tc>
           <w:tcPr>
             <w:tcW w:w="2520" w:type="dxa"/>
-            <w:tcBorders>
-              <w:top w:val="single" w:sz="4" w:space="0" w:color="auto"/>
-              <w:left w:val="single" w:sz="4" w:space="0" w:color="auto"/>
-              <w:bottom w:val="single" w:sz="4" w:space="0" w:color="auto"/>
-              <w:right w:val="single" w:sz="4" w:space="0" w:color="auto"/>
-            </w:tcBorders>
-            <w:vAlign w:val="center"/>
-            <w:hideMark/>
-          </w:tcPr>
-          <w:p>
-            <w:pPr>
-              <w:pStyle w:val="NoSpacing"/>
+            <w:vAlign w:val="center"/>
+          </w:tcPr>
+          <w:p>
+            <w:pPr>
+              <w:spacing w:line="276" w:lineRule="auto"/>
+              <w:jc w:val="center"/>
               <w:rPr>
                 <w:rFonts w:ascii="Helvetica" w:hAnsi="Helvetica"/>
                 <w:b/>
               </w:rPr>
             </w:pPr>
+            <w:proofErr w:type="spellStart"/>
             <w:r>
               <w:rPr>
                 <w:rFonts w:ascii="Helvetica" w:hAnsi="Helvetica"/>
@@ -1986,6 +2236,7 @@
               </w:rPr>
               <w:t>y_freq</w:t>
             </w:r>
+            <w:proofErr w:type="spellEnd"/>
           </w:p>
         </w:tc>
       </w:tr>
@@ -1997,45 +2248,47 @@
         <w:tc>
           <w:tcPr>
             <w:tcW w:w="3780" w:type="dxa"/>
-            <w:tcBorders>
-              <w:top w:val="single" w:sz="4" w:space="0" w:color="auto"/>
-              <w:left w:val="single" w:sz="4" w:space="0" w:color="auto"/>
-              <w:bottom w:val="single" w:sz="4" w:space="0" w:color="auto"/>
-              <w:right w:val="single" w:sz="4" w:space="0" w:color="auto"/>
-            </w:tcBorders>
-            <w:vAlign w:val="center"/>
-            <w:hideMark/>
-          </w:tcPr>
-          <w:p>
-            <w:pPr>
-              <w:pStyle w:val="NoSpacing"/>
-              <w:rPr>
-                <w:rFonts w:ascii="Helvetica" w:hAnsi="Helvetica"/>
-              </w:rPr>
-            </w:pPr>
-            <w:r>
-              <w:rPr>
-                <w:rFonts w:ascii="Helvetica" w:hAnsi="Helvetica"/>
-              </w:rPr>
-              <w:t>Mean Difference with conv()</w:t>
+            <w:vAlign w:val="center"/>
+          </w:tcPr>
+          <w:p>
+            <w:pPr>
+              <w:spacing w:line="276" w:lineRule="auto"/>
+              <w:jc w:val="center"/>
+              <w:rPr>
+                <w:rFonts w:ascii="Helvetica" w:hAnsi="Helvetica"/>
+              </w:rPr>
+            </w:pPr>
+            <w:r>
+              <w:rPr>
+                <w:rFonts w:ascii="Helvetica" w:hAnsi="Helvetica"/>
+              </w:rPr>
+              <w:t xml:space="preserve">Mean Difference with </w:t>
+            </w:r>
+            <w:proofErr w:type="gramStart"/>
+            <w:r>
+              <w:rPr>
+                <w:rFonts w:ascii="Helvetica" w:hAnsi="Helvetica"/>
+              </w:rPr>
+              <w:t>conv(</w:t>
+            </w:r>
+            <w:proofErr w:type="gramEnd"/>
+            <w:r>
+              <w:rPr>
+                <w:rFonts w:ascii="Helvetica" w:hAnsi="Helvetica"/>
+              </w:rPr>
+              <w:t>)</w:t>
             </w:r>
           </w:p>
         </w:tc>
         <w:tc>
           <w:tcPr>
             <w:tcW w:w="2520" w:type="dxa"/>
-            <w:tcBorders>
-              <w:top w:val="single" w:sz="4" w:space="0" w:color="auto"/>
-              <w:left w:val="single" w:sz="4" w:space="0" w:color="auto"/>
-              <w:bottom w:val="single" w:sz="4" w:space="0" w:color="auto"/>
-              <w:right w:val="single" w:sz="4" w:space="0" w:color="auto"/>
-            </w:tcBorders>
-            <w:vAlign w:val="center"/>
-            <w:hideMark/>
-          </w:tcPr>
-          <w:p>
-            <w:pPr>
-              <w:pStyle w:val="NoSpacing"/>
+            <w:vAlign w:val="center"/>
+          </w:tcPr>
+          <w:p>
+            <w:pPr>
+              <w:spacing w:line="276" w:lineRule="auto"/>
+              <w:jc w:val="center"/>
               <w:rPr>
                 <w:rFonts w:ascii="Helvetica" w:hAnsi="Helvetica"/>
               </w:rPr>
@@ -2055,18 +2308,12 @@
         <w:tc>
           <w:tcPr>
             <w:tcW w:w="2520" w:type="dxa"/>
-            <w:tcBorders>
-              <w:top w:val="single" w:sz="4" w:space="0" w:color="auto"/>
-              <w:left w:val="single" w:sz="4" w:space="0" w:color="auto"/>
-              <w:bottom w:val="single" w:sz="4" w:space="0" w:color="auto"/>
-              <w:right w:val="single" w:sz="4" w:space="0" w:color="auto"/>
-            </w:tcBorders>
-            <w:vAlign w:val="center"/>
-            <w:hideMark/>
-          </w:tcPr>
-          <w:p>
-            <w:pPr>
-              <w:pStyle w:val="NoSpacing"/>
+            <w:vAlign w:val="center"/>
+          </w:tcPr>
+          <w:p>
+            <w:pPr>
+              <w:spacing w:line="276" w:lineRule="auto"/>
+              <w:jc w:val="center"/>
               <w:rPr>
                 <w:rFonts w:ascii="Helvetica" w:hAnsi="Helvetica"/>
               </w:rPr>
@@ -2077,7 +2324,7 @@
                   <w:rPr>
                     <w:rFonts w:ascii="Cambria Math" w:hAnsi="Cambria Math"/>
                   </w:rPr>
-                  <m:t xml:space="preserve">-0.1730e-18  </m:t>
+                  <m:t>1.0e-18 * -0.1730</m:t>
                 </m:r>
               </m:oMath>
             </m:oMathPara>
@@ -2092,45 +2339,47 @@
         <w:tc>
           <w:tcPr>
             <w:tcW w:w="3780" w:type="dxa"/>
-            <w:tcBorders>
-              <w:top w:val="single" w:sz="4" w:space="0" w:color="auto"/>
-              <w:left w:val="single" w:sz="4" w:space="0" w:color="auto"/>
-              <w:bottom w:val="single" w:sz="4" w:space="0" w:color="auto"/>
-              <w:right w:val="single" w:sz="4" w:space="0" w:color="auto"/>
-            </w:tcBorders>
-            <w:vAlign w:val="center"/>
-            <w:hideMark/>
-          </w:tcPr>
-          <w:p>
-            <w:pPr>
-              <w:pStyle w:val="NoSpacing"/>
-              <w:rPr>
-                <w:rFonts w:ascii="Helvetica" w:hAnsi="Helvetica"/>
-              </w:rPr>
-            </w:pPr>
-            <w:r>
-              <w:rPr>
-                <w:rFonts w:ascii="Helvetica" w:hAnsi="Helvetica"/>
-              </w:rPr>
-              <w:t>Mean Absolute difference with conv()</w:t>
+            <w:vAlign w:val="center"/>
+          </w:tcPr>
+          <w:p>
+            <w:pPr>
+              <w:spacing w:line="276" w:lineRule="auto"/>
+              <w:jc w:val="center"/>
+              <w:rPr>
+                <w:rFonts w:ascii="Helvetica" w:hAnsi="Helvetica"/>
+              </w:rPr>
+            </w:pPr>
+            <w:r>
+              <w:rPr>
+                <w:rFonts w:ascii="Helvetica" w:hAnsi="Helvetica"/>
+              </w:rPr>
+              <w:t xml:space="preserve">Mean Absolute difference with </w:t>
+            </w:r>
+            <w:proofErr w:type="gramStart"/>
+            <w:r>
+              <w:rPr>
+                <w:rFonts w:ascii="Helvetica" w:hAnsi="Helvetica"/>
+              </w:rPr>
+              <w:t>conv(</w:t>
+            </w:r>
+            <w:proofErr w:type="gramEnd"/>
+            <w:r>
+              <w:rPr>
+                <w:rFonts w:ascii="Helvetica" w:hAnsi="Helvetica"/>
+              </w:rPr>
+              <w:t>)</w:t>
             </w:r>
           </w:p>
         </w:tc>
         <w:tc>
           <w:tcPr>
             <w:tcW w:w="2520" w:type="dxa"/>
-            <w:tcBorders>
-              <w:top w:val="single" w:sz="4" w:space="0" w:color="auto"/>
-              <w:left w:val="single" w:sz="4" w:space="0" w:color="auto"/>
-              <w:bottom w:val="single" w:sz="4" w:space="0" w:color="auto"/>
-              <w:right w:val="single" w:sz="4" w:space="0" w:color="auto"/>
-            </w:tcBorders>
-            <w:vAlign w:val="center"/>
-            <w:hideMark/>
-          </w:tcPr>
-          <w:p>
-            <w:pPr>
-              <w:pStyle w:val="NoSpacing"/>
+            <w:vAlign w:val="center"/>
+          </w:tcPr>
+          <w:p>
+            <w:pPr>
+              <w:spacing w:line="276" w:lineRule="auto"/>
+              <w:jc w:val="center"/>
               <w:rPr>
                 <w:rFonts w:ascii="Helvetica" w:hAnsi="Helvetica"/>
               </w:rPr>
@@ -2150,18 +2399,12 @@
         <w:tc>
           <w:tcPr>
             <w:tcW w:w="2520" w:type="dxa"/>
-            <w:tcBorders>
-              <w:top w:val="single" w:sz="4" w:space="0" w:color="auto"/>
-              <w:left w:val="single" w:sz="4" w:space="0" w:color="auto"/>
-              <w:bottom w:val="single" w:sz="4" w:space="0" w:color="auto"/>
-              <w:right w:val="single" w:sz="4" w:space="0" w:color="auto"/>
-            </w:tcBorders>
-            <w:vAlign w:val="center"/>
-            <w:hideMark/>
-          </w:tcPr>
-          <w:p>
-            <w:pPr>
-              <w:pStyle w:val="NoSpacing"/>
+            <w:vAlign w:val="center"/>
+          </w:tcPr>
+          <w:p>
+            <w:pPr>
+              <w:spacing w:line="276" w:lineRule="auto"/>
+              <w:jc w:val="center"/>
               <w:rPr>
                 <w:rFonts w:ascii="Helvetica" w:hAnsi="Helvetica"/>
               </w:rPr>
@@ -2172,7 +2415,7 @@
                   <w:rPr>
                     <w:rFonts w:ascii="Cambria Math" w:hAnsi="Cambria Math"/>
                   </w:rPr>
-                  <m:t xml:space="preserve">0.1730e-18  </m:t>
+                  <m:t>1.0e-18 * 0.1730</m:t>
                 </m:r>
               </m:oMath>
             </m:oMathPara>
@@ -2186,45 +2429,47 @@
         <w:tc>
           <w:tcPr>
             <w:tcW w:w="3780" w:type="dxa"/>
-            <w:tcBorders>
-              <w:top w:val="single" w:sz="4" w:space="0" w:color="auto"/>
-              <w:left w:val="single" w:sz="4" w:space="0" w:color="auto"/>
-              <w:bottom w:val="single" w:sz="4" w:space="0" w:color="auto"/>
-              <w:right w:val="single" w:sz="4" w:space="0" w:color="auto"/>
-            </w:tcBorders>
-            <w:vAlign w:val="center"/>
-            <w:hideMark/>
-          </w:tcPr>
-          <w:p>
-            <w:pPr>
-              <w:pStyle w:val="NoSpacing"/>
-              <w:rPr>
-                <w:rFonts w:ascii="Helvetica" w:hAnsi="Helvetica"/>
-              </w:rPr>
-            </w:pPr>
-            <w:r>
-              <w:rPr>
-                <w:rFonts w:ascii="Helvetica" w:hAnsi="Helvetica"/>
-              </w:rPr>
-              <w:t>Standard Deviation of the Difference with conv()</w:t>
+            <w:vAlign w:val="center"/>
+          </w:tcPr>
+          <w:p>
+            <w:pPr>
+              <w:spacing w:line="276" w:lineRule="auto"/>
+              <w:jc w:val="center"/>
+              <w:rPr>
+                <w:rFonts w:ascii="Helvetica" w:hAnsi="Helvetica"/>
+              </w:rPr>
+            </w:pPr>
+            <w:r>
+              <w:rPr>
+                <w:rFonts w:ascii="Helvetica" w:hAnsi="Helvetica"/>
+              </w:rPr>
+              <w:t xml:space="preserve">Standard Deviation of the Difference with </w:t>
+            </w:r>
+            <w:proofErr w:type="gramStart"/>
+            <w:r>
+              <w:rPr>
+                <w:rFonts w:ascii="Helvetica" w:hAnsi="Helvetica"/>
+              </w:rPr>
+              <w:t>conv(</w:t>
+            </w:r>
+            <w:proofErr w:type="gramEnd"/>
+            <w:r>
+              <w:rPr>
+                <w:rFonts w:ascii="Helvetica" w:hAnsi="Helvetica"/>
+              </w:rPr>
+              <w:t>)</w:t>
             </w:r>
           </w:p>
         </w:tc>
         <w:tc>
           <w:tcPr>
             <w:tcW w:w="2520" w:type="dxa"/>
-            <w:tcBorders>
-              <w:top w:val="single" w:sz="4" w:space="0" w:color="auto"/>
-              <w:left w:val="single" w:sz="4" w:space="0" w:color="auto"/>
-              <w:bottom w:val="single" w:sz="4" w:space="0" w:color="auto"/>
-              <w:right w:val="single" w:sz="4" w:space="0" w:color="auto"/>
-            </w:tcBorders>
-            <w:vAlign w:val="center"/>
-            <w:hideMark/>
-          </w:tcPr>
-          <w:p>
-            <w:pPr>
-              <w:pStyle w:val="NoSpacing"/>
+            <w:vAlign w:val="center"/>
+          </w:tcPr>
+          <w:p>
+            <w:pPr>
+              <w:spacing w:line="276" w:lineRule="auto"/>
+              <w:jc w:val="center"/>
               <w:rPr>
                 <w:rFonts w:ascii="Helvetica" w:hAnsi="Helvetica"/>
               </w:rPr>
@@ -2244,18 +2489,12 @@
         <w:tc>
           <w:tcPr>
             <w:tcW w:w="2520" w:type="dxa"/>
-            <w:tcBorders>
-              <w:top w:val="single" w:sz="4" w:space="0" w:color="auto"/>
-              <w:left w:val="single" w:sz="4" w:space="0" w:color="auto"/>
-              <w:bottom w:val="single" w:sz="4" w:space="0" w:color="auto"/>
-              <w:right w:val="single" w:sz="4" w:space="0" w:color="auto"/>
-            </w:tcBorders>
-            <w:vAlign w:val="center"/>
-            <w:hideMark/>
-          </w:tcPr>
-          <w:p>
-            <w:pPr>
-              <w:pStyle w:val="NoSpacing"/>
+            <w:vAlign w:val="center"/>
+          </w:tcPr>
+          <w:p>
+            <w:pPr>
+              <w:spacing w:line="276" w:lineRule="auto"/>
+              <w:jc w:val="center"/>
               <w:rPr>
                 <w:rFonts w:ascii="Helvetica" w:hAnsi="Helvetica"/>
               </w:rPr>
@@ -2276,15 +2515,119 @@
     </w:tbl>
     <w:p>
       <w:pPr>
+        <w:jc w:val="center"/>
+        <w:rPr>
+          <w:rFonts w:ascii="Helvetica" w:hAnsi="Helvetica"/>
+          <w:b/>
+        </w:rPr>
+      </w:pPr>
+    </w:p>
+    <w:p>
+      <w:pPr>
+        <w:jc w:val="center"/>
+        <w:rPr>
+          <w:rFonts w:ascii="Helvetica" w:hAnsi="Helvetica"/>
+          <w:b/>
+          <w:sz w:val="22"/>
+          <w:szCs w:val="22"/>
+        </w:rPr>
+      </w:pPr>
+      <w:r>
+        <w:rPr>
+          <w:rFonts w:ascii="Helvetica" w:hAnsi="Helvetica"/>
+          <w:b/>
+          <w:sz w:val="22"/>
+          <w:szCs w:val="22"/>
+        </w:rPr>
+        <w:t xml:space="preserve">Table. 4 Output Difference with </w:t>
+      </w:r>
+      <w:proofErr w:type="gramStart"/>
+      <w:r>
+        <w:rPr>
+          <w:rFonts w:ascii="Helvetica" w:hAnsi="Helvetica"/>
+          <w:b/>
+          <w:sz w:val="22"/>
+          <w:szCs w:val="22"/>
+        </w:rPr>
+        <w:t>conv(</w:t>
+      </w:r>
+      <w:proofErr w:type="gramEnd"/>
+      <w:r>
+        <w:rPr>
+          <w:rFonts w:ascii="Helvetica" w:hAnsi="Helvetica"/>
+          <w:b/>
+          <w:sz w:val="22"/>
+          <w:szCs w:val="22"/>
+        </w:rPr>
+        <w:t>) Statistics</w:t>
+      </w:r>
+    </w:p>
+    <w:p>
+      <w:pPr>
         <w:pStyle w:val="NoSpacing"/>
+        <w:rPr>
+          <w:rFonts w:ascii="Helvetica" w:hAnsi="Helvetica"/>
+          <w:lang w:val="en-US"/>
+        </w:rPr>
       </w:pPr>
     </w:p>
     <w:p>
       <w:pPr>
         <w:pStyle w:val="NoSpacing"/>
       </w:pPr>
-      <w:r>
-        <w:t xml:space="preserve">These three functions all produce virtually identical outputs. This is shown in tables 2 and 4 with the mean error and mean standard deviation being 0 or very close to 0. There a difference in the efficiency of each method and this is demonstrated in tables 1 and 3. From tables 1 we can see that all three functions perform at a similar speed with the DC signal and triangle wave with myFreqConv() being the fastest, myTimeConv() being the next fastest and conv() being the slowest. This is because the input signals are relatively short. When we input ‘piano.wav’ and ‘impulse-response.wav’ the differences in efficiency become more apparent due to the length of the signals. Under these circumstances, myTimeConv() takes approximately 100 times longer to complete than myFreqConv(). This is because the frequency domain convolution relies on vector multiplication while the time domain convolution requires a large loop which requires more calculations and therefore is more inefficient. </w:t>
+    </w:p>
+    <w:p>
+      <w:pPr>
+        <w:pStyle w:val="NoSpacing"/>
+      </w:pPr>
+      <w:r>
+        <w:t xml:space="preserve">These three functions all produce virtually identical outputs. This is shown in tables 2 and 4 with the mean error and mean standard deviation being 0 or very close to 0. There a difference in the efficiency of each method and this is demonstrated in tables 1 and 3. From tables 1 we can see that all three functions perform at a similar speed with the DC signal and triangle wave with </w:t>
+      </w:r>
+      <w:proofErr w:type="spellStart"/>
+      <w:r>
+        <w:t>myFreqConv</w:t>
+      </w:r>
+      <w:proofErr w:type="spellEnd"/>
+      <w:r>
+        <w:t xml:space="preserve">() being the fastest, </w:t>
+      </w:r>
+      <w:proofErr w:type="spellStart"/>
+      <w:r>
+        <w:t>myTimeConv</w:t>
+      </w:r>
+      <w:proofErr w:type="spellEnd"/>
+      <w:r>
+        <w:t xml:space="preserve">() being the next fastest and conv() being the slowest. This is because the input signals are relatively short. When we input ‘piano.wav’ and ‘impulse-response.wav’ the differences in efficiency become more apparent due to the length of the signals. Under these circumstances, </w:t>
+      </w:r>
+      <w:proofErr w:type="spellStart"/>
+      <w:r>
+        <w:t>myTimeConv</w:t>
+      </w:r>
+      <w:proofErr w:type="spellEnd"/>
+      <w:r>
+        <w:t xml:space="preserve">() takes approximately 100 times longer to complete than </w:t>
+      </w:r>
+      <w:proofErr w:type="spellStart"/>
+      <w:r>
+        <w:t>myFreqConv</w:t>
+      </w:r>
+      <w:proofErr w:type="spellEnd"/>
+      <w:r>
+        <w:t xml:space="preserve">(). </w:t>
+      </w:r>
+      <w:r>
+        <w:t xml:space="preserve">Our frequency convolution method is the most time efficient method in this case and </w:t>
+      </w:r>
+      <w:proofErr w:type="spellStart"/>
+      <w:r>
+        <w:t>Matlab’s</w:t>
+      </w:r>
+      <w:proofErr w:type="spellEnd"/>
+      <w:r>
+        <w:t xml:space="preserve"> built in conv() function come very close to it. </w:t>
+      </w:r>
+      <w:r>
+        <w:t xml:space="preserve">This is because the frequency domain convolution relies on vector multiplication while the time domain convolution requires a large loop which requires more calculations and therefore is more inefficient. </w:t>
       </w:r>
     </w:p>
     <w:p/>
@@ -2299,8 +2642,8 @@
 </file>
 
 <file path=word/numbering.xml><?xml version="1.0" encoding="utf-8"?>
-<w:numbering xmlns:wpc="http://schemas.microsoft.com/office/word/2010/wordprocessingCanvas" xmlns:cx="http://schemas.microsoft.com/office/drawing/2014/chartex" xmlns:cx1="http://schemas.microsoft.com/office/drawing/2015/9/8/chartex" xmlns:cx2="http://schemas.microsoft.com/office/drawing/2015/10/21/chartex" xmlns:cx3="http://schemas.microsoft.com/office/drawing/2016/5/9/chartex" xmlns:cx4="http://schemas.microsoft.com/office/drawing/2016/5/10/chartex" xmlns:cx5="http://schemas.microsoft.com/office/drawing/2016/5/11/chartex" xmlns:cx6="http://schemas.microsoft.com/office/drawing/2016/5/12/chartex" xmlns:cx7="http://schemas.microsoft.com/office/drawing/2016/5/13/chartex" xmlns:cx8="http://schemas.microsoft.com/office/drawing/2016/5/14/chartex" xmlns:mc="http://schemas.openxmlformats.org/markup-compatibility/2006" xmlns:aink="http://schemas.microsoft.com/office/drawing/2016/ink" xmlns:am3d="http://schemas.microsoft.com/office/drawing/2017/model3d" xmlns:o="urn:schemas-microsoft-com:office:office" xmlns:r="http://schemas.openxmlformats.org/officeDocument/2006/relationships" xmlns:m="http://schemas.openxmlformats.org/officeDocument/2006/math" xmlns:v="urn:schemas-microsoft-com:vml" xmlns:wp14="http://schemas.microsoft.com/office/word/2010/wordprocessingDrawing" xmlns:wp="http://schemas.openxmlformats.org/drawingml/2006/wordprocessingDrawing" xmlns:w10="urn:schemas-microsoft-com:office:word" xmlns:w="http://schemas.openxmlformats.org/wordprocessingml/2006/main" xmlns:w14="http://schemas.microsoft.com/office/word/2010/wordml" xmlns:w15="http://schemas.microsoft.com/office/word/2012/wordml" xmlns:w16cid="http://schemas.microsoft.com/office/word/2016/wordml/cid" xmlns:w16se="http://schemas.microsoft.com/office/word/2015/wordml/symex" xmlns:wpg="http://schemas.microsoft.com/office/word/2010/wordprocessingGroup" xmlns:wpi="http://schemas.microsoft.com/office/word/2010/wordprocessingInk" xmlns:wne="http://schemas.microsoft.com/office/word/2006/wordml" xmlns:wps="http://schemas.microsoft.com/office/word/2010/wordprocessingShape" mc:Ignorable="w14 w15 w16se w16cid wp14">
-  <w:abstractNum w:abstractNumId="0" w15:restartNumberingAfterBreak="0">
+<w:numbering xmlns:wpc="http://schemas.microsoft.com/office/word/2010/wordprocessingCanvas" xmlns:mo="http://schemas.microsoft.com/office/mac/office/2008/main" xmlns:mc="http://schemas.openxmlformats.org/markup-compatibility/2006" xmlns:mv="urn:schemas-microsoft-com:mac:vml" xmlns:o="urn:schemas-microsoft-com:office:office" xmlns:r="http://schemas.openxmlformats.org/officeDocument/2006/relationships" xmlns:m="http://schemas.openxmlformats.org/officeDocument/2006/math" xmlns:v="urn:schemas-microsoft-com:vml" xmlns:wp14="http://schemas.microsoft.com/office/word/2010/wordprocessingDrawing" xmlns:wp="http://schemas.openxmlformats.org/drawingml/2006/wordprocessingDrawing" xmlns:w10="urn:schemas-microsoft-com:office:word" xmlns:w="http://schemas.openxmlformats.org/wordprocessingml/2006/main" xmlns:w14="http://schemas.microsoft.com/office/word/2010/wordml" xmlns:w15="http://schemas.microsoft.com/office/word/2012/wordml" xmlns:wpg="http://schemas.microsoft.com/office/word/2010/wordprocessingGroup" xmlns:wpi="http://schemas.microsoft.com/office/word/2010/wordprocessingInk" xmlns:wne="http://schemas.microsoft.com/office/word/2006/wordml" xmlns:wps="http://schemas.microsoft.com/office/word/2010/wordprocessingShape" mc:Ignorable="w14 w15 wp14">
+  <w:abstractNum w:abstractNumId="0">
     <w:nsid w:val="0EB563B2"/>
     <w:multiLevelType w:val="hybridMultilevel"/>
     <w:tmpl w:val="0EB44C32"/>
@@ -2389,7 +2732,7 @@
       </w:pPr>
     </w:lvl>
   </w:abstractNum>
-  <w:abstractNum w:abstractNumId="1" w15:restartNumberingAfterBreak="0">
+  <w:abstractNum w:abstractNumId="1">
     <w:nsid w:val="63BA1377"/>
     <w:multiLevelType w:val="hybridMultilevel"/>
     <w:tmpl w:val="D6D2ED8E"/>
@@ -2512,7 +2855,7 @@
 </file>
 
 <file path=word/styles.xml><?xml version="1.0" encoding="utf-8"?>
-<w:styles xmlns:mc="http://schemas.openxmlformats.org/markup-compatibility/2006" xmlns:r="http://schemas.openxmlformats.org/officeDocument/2006/relationships" xmlns:w="http://schemas.openxmlformats.org/wordprocessingml/2006/main" xmlns:w14="http://schemas.microsoft.com/office/word/2010/wordml" xmlns:w15="http://schemas.microsoft.com/office/word/2012/wordml" xmlns:w16cid="http://schemas.microsoft.com/office/word/2016/wordml/cid" xmlns:w16se="http://schemas.microsoft.com/office/word/2015/wordml/symex" mc:Ignorable="w14 w15 w16se w16cid">
+<w:styles xmlns:mc="http://schemas.openxmlformats.org/markup-compatibility/2006" xmlns:r="http://schemas.openxmlformats.org/officeDocument/2006/relationships" xmlns:w="http://schemas.openxmlformats.org/wordprocessingml/2006/main" xmlns:w14="http://schemas.microsoft.com/office/word/2010/wordml" xmlns:w15="http://schemas.microsoft.com/office/word/2012/wordml" mc:Ignorable="w14 w15">
   <w:docDefaults>
     <w:rPrDefault>
       <w:rPr>
@@ -2524,7 +2867,7 @@
     </w:rPrDefault>
     <w:pPrDefault/>
   </w:docDefaults>
-  <w:latentStyles w:defLockedState="0" w:defUIPriority="99" w:defSemiHidden="0" w:defUnhideWhenUsed="0" w:defQFormat="0" w:count="375">
+  <w:latentStyles w:defLockedState="0" w:defUIPriority="99" w:defSemiHidden="0" w:defUnhideWhenUsed="0" w:defQFormat="0" w:count="382">
     <w:lsdException w:name="Normal" w:uiPriority="0" w:qFormat="1"/>
     <w:lsdException w:name="heading 1" w:uiPriority="9" w:qFormat="1"/>
     <w:lsdException w:name="heading 2" w:semiHidden="1" w:uiPriority="9" w:unhideWhenUsed="1" w:qFormat="1"/>
@@ -2954,6 +3297,7 @@
       <w:lang w:eastAsia="en-US"/>
     </w:rPr>
     <w:tblPr>
+      <w:tblInd w:w="0" w:type="dxa"/>
       <w:tblBorders>
         <w:top w:val="single" w:sz="4" w:space="0" w:color="auto"/>
         <w:left w:val="single" w:sz="4" w:space="0" w:color="auto"/>
@@ -2962,6 +3306,12 @@
         <w:insideH w:val="single" w:sz="4" w:space="0" w:color="auto"/>
         <w:insideV w:val="single" w:sz="4" w:space="0" w:color="auto"/>
       </w:tblBorders>
+      <w:tblCellMar>
+        <w:top w:w="0" w:type="dxa"/>
+        <w:left w:w="108" w:type="dxa"/>
+        <w:bottom w:w="0" w:type="dxa"/>
+        <w:right w:w="108" w:type="dxa"/>
+      </w:tblCellMar>
     </w:tblPr>
   </w:style>
   <w:style w:type="character" w:styleId="PlaceholderText">

</xml_diff>